<commit_message>
Codeimplementierung, Ausblick und Fazit
</commit_message>
<xml_diff>
--- a/docs/Projektbericht/Michelle/Webengineering_Projektbericht_Rüffer_Vorwerk_Withöft_Zolkin.docx
+++ b/docs/Projektbericht/Michelle/Webengineering_Projektbericht_Rüffer_Vorwerk_Withöft_Zolkin.docx
@@ -270,7 +270,7 @@
     </w:p>
     <w:tbl>
       <w:tblPr>
-        <w:tblStyle w:val="TableGrid"/>
+        <w:tblStyle w:val="Tabellenraster"/>
         <w:tblW w:w="0" w:type="auto"/>
         <w:tblBorders>
           <w:top w:val="none" w:sz="0" w:space="0" w:color="auto"/>
@@ -1039,21 +1039,15 @@
       <w:sdtContent>
         <w:p>
           <w:pPr>
-            <w:pStyle w:val="TOCHeading"/>
-            <w:rPr>
-              <w:lang w:val="en-NZ"/>
-            </w:rPr>
+            <w:pStyle w:val="Inhaltsverzeichnisberschrift"/>
           </w:pPr>
           <w:r>
-            <w:rPr>
-              <w:lang w:val="en-NZ"/>
-            </w:rPr>
             <w:t>Inhaltsverzeichnis</w:t>
           </w:r>
         </w:p>
         <w:p>
           <w:pPr>
-            <w:pStyle w:val="TOC1"/>
+            <w:pStyle w:val="Verzeichnis1"/>
             <w:tabs>
               <w:tab w:val="left" w:pos="440"/>
               <w:tab w:val="right" w:leader="dot" w:pos="8777"/>
@@ -1061,16 +1055,13 @@
             <w:rPr>
               <w:rFonts w:asciiTheme="minorHAnsi" w:eastAsiaTheme="minorEastAsia" w:hAnsiTheme="minorHAnsi" w:cstheme="minorBidi"/>
               <w:noProof/>
-              <w:lang w:val="en-NZ" w:eastAsia="en-NZ"/>
+              <w:lang w:eastAsia="en-NZ"/>
             </w:rPr>
           </w:pPr>
           <w:r>
             <w:fldChar w:fldCharType="begin"/>
           </w:r>
           <w:r>
-            <w:rPr>
-              <w:lang w:val="en-NZ"/>
-            </w:rPr>
             <w:instrText xml:space="preserve"> TOC \o "1-3" \h \z \u </w:instrText>
           </w:r>
           <w:r>
@@ -1081,7 +1072,6 @@
               <w:rPr>
                 <w:rStyle w:val="Hyperlink"/>
                 <w:noProof/>
-                <w:lang w:val="en-NZ"/>
               </w:rPr>
               <w:t>1</w:t>
             </w:r>
@@ -1089,7 +1079,7 @@
               <w:rPr>
                 <w:rFonts w:asciiTheme="minorHAnsi" w:eastAsiaTheme="minorEastAsia" w:hAnsiTheme="minorHAnsi" w:cstheme="minorBidi"/>
                 <w:noProof/>
-                <w:lang w:val="en-NZ" w:eastAsia="en-NZ"/>
+                <w:lang w:eastAsia="en-NZ"/>
               </w:rPr>
               <w:tab/>
             </w:r>
@@ -1097,7 +1087,6 @@
               <w:rPr>
                 <w:rStyle w:val="Hyperlink"/>
                 <w:noProof/>
-                <w:lang w:val="en-NZ"/>
               </w:rPr>
               <w:t>Motivation und Themenbeschreibung</w:t>
             </w:r>
@@ -1153,7 +1142,7 @@
         </w:p>
         <w:p>
           <w:pPr>
-            <w:pStyle w:val="TOC2"/>
+            <w:pStyle w:val="Verzeichnis2"/>
             <w:tabs>
               <w:tab w:val="left" w:pos="880"/>
               <w:tab w:val="right" w:leader="dot" w:pos="8777"/>
@@ -1161,7 +1150,7 @@
             <w:rPr>
               <w:rFonts w:asciiTheme="minorHAnsi" w:eastAsiaTheme="minorEastAsia" w:hAnsiTheme="minorHAnsi" w:cstheme="minorBidi"/>
               <w:noProof/>
-              <w:lang w:val="en-NZ" w:eastAsia="en-NZ"/>
+              <w:lang w:eastAsia="en-NZ"/>
             </w:rPr>
           </w:pPr>
           <w:hyperlink w:anchor="_Toc30585856" w:history="1">
@@ -1169,7 +1158,6 @@
               <w:rPr>
                 <w:rStyle w:val="Hyperlink"/>
                 <w:noProof/>
-                <w:lang w:val="en-NZ"/>
               </w:rPr>
               <w:t>1.1</w:t>
             </w:r>
@@ -1177,7 +1165,7 @@
               <w:rPr>
                 <w:rFonts w:asciiTheme="minorHAnsi" w:eastAsiaTheme="minorEastAsia" w:hAnsiTheme="minorHAnsi" w:cstheme="minorBidi"/>
                 <w:noProof/>
-                <w:lang w:val="en-NZ" w:eastAsia="en-NZ"/>
+                <w:lang w:eastAsia="en-NZ"/>
               </w:rPr>
               <w:tab/>
             </w:r>
@@ -1185,7 +1173,6 @@
               <w:rPr>
                 <w:rStyle w:val="Hyperlink"/>
                 <w:noProof/>
-                <w:lang w:val="en-NZ"/>
               </w:rPr>
               <w:t>Motivation</w:t>
             </w:r>
@@ -1241,7 +1228,7 @@
         </w:p>
         <w:p>
           <w:pPr>
-            <w:pStyle w:val="TOC2"/>
+            <w:pStyle w:val="Verzeichnis2"/>
             <w:tabs>
               <w:tab w:val="left" w:pos="880"/>
               <w:tab w:val="right" w:leader="dot" w:pos="8777"/>
@@ -1249,7 +1236,7 @@
             <w:rPr>
               <w:rFonts w:asciiTheme="minorHAnsi" w:eastAsiaTheme="minorEastAsia" w:hAnsiTheme="minorHAnsi" w:cstheme="minorBidi"/>
               <w:noProof/>
-              <w:lang w:val="en-NZ" w:eastAsia="en-NZ"/>
+              <w:lang w:eastAsia="en-NZ"/>
             </w:rPr>
           </w:pPr>
           <w:hyperlink w:anchor="_Toc30585857" w:history="1">
@@ -1257,7 +1244,6 @@
               <w:rPr>
                 <w:rStyle w:val="Hyperlink"/>
                 <w:noProof/>
-                <w:lang w:val="en-NZ"/>
               </w:rPr>
               <w:t>1.2</w:t>
             </w:r>
@@ -1265,7 +1251,7 @@
               <w:rPr>
                 <w:rFonts w:asciiTheme="minorHAnsi" w:eastAsiaTheme="minorEastAsia" w:hAnsiTheme="minorHAnsi" w:cstheme="minorBidi"/>
                 <w:noProof/>
-                <w:lang w:val="en-NZ" w:eastAsia="en-NZ"/>
+                <w:lang w:eastAsia="en-NZ"/>
               </w:rPr>
               <w:tab/>
             </w:r>
@@ -1273,7 +1259,6 @@
               <w:rPr>
                 <w:rStyle w:val="Hyperlink"/>
                 <w:noProof/>
-                <w:lang w:val="en-NZ"/>
               </w:rPr>
               <w:t>Themenbeschreibung</w:t>
             </w:r>
@@ -1329,7 +1314,7 @@
         </w:p>
         <w:p>
           <w:pPr>
-            <w:pStyle w:val="TOC1"/>
+            <w:pStyle w:val="Verzeichnis1"/>
             <w:tabs>
               <w:tab w:val="left" w:pos="440"/>
               <w:tab w:val="right" w:leader="dot" w:pos="8777"/>
@@ -1337,7 +1322,7 @@
             <w:rPr>
               <w:rFonts w:asciiTheme="minorHAnsi" w:eastAsiaTheme="minorEastAsia" w:hAnsiTheme="minorHAnsi" w:cstheme="minorBidi"/>
               <w:noProof/>
-              <w:lang w:val="en-NZ" w:eastAsia="en-NZ"/>
+              <w:lang w:eastAsia="en-NZ"/>
             </w:rPr>
           </w:pPr>
           <w:hyperlink w:anchor="_Toc30585858" w:history="1">
@@ -1345,7 +1330,6 @@
               <w:rPr>
                 <w:rStyle w:val="Hyperlink"/>
                 <w:noProof/>
-                <w:lang w:val="en-NZ"/>
               </w:rPr>
               <w:t>2</w:t>
             </w:r>
@@ -1353,7 +1337,7 @@
               <w:rPr>
                 <w:rFonts w:asciiTheme="minorHAnsi" w:eastAsiaTheme="minorEastAsia" w:hAnsiTheme="minorHAnsi" w:cstheme="minorBidi"/>
                 <w:noProof/>
-                <w:lang w:val="en-NZ" w:eastAsia="en-NZ"/>
+                <w:lang w:eastAsia="en-NZ"/>
               </w:rPr>
               <w:tab/>
             </w:r>
@@ -1361,7 +1345,6 @@
               <w:rPr>
                 <w:rStyle w:val="Hyperlink"/>
                 <w:noProof/>
-                <w:lang w:val="en-NZ"/>
               </w:rPr>
               <w:t>Vorstellung der Gruppenmitglieder</w:t>
             </w:r>
@@ -1417,7 +1400,7 @@
         </w:p>
         <w:p>
           <w:pPr>
-            <w:pStyle w:val="TOC2"/>
+            <w:pStyle w:val="Verzeichnis2"/>
             <w:tabs>
               <w:tab w:val="left" w:pos="880"/>
               <w:tab w:val="right" w:leader="dot" w:pos="8777"/>
@@ -1425,7 +1408,7 @@
             <w:rPr>
               <w:rFonts w:asciiTheme="minorHAnsi" w:eastAsiaTheme="minorEastAsia" w:hAnsiTheme="minorHAnsi" w:cstheme="minorBidi"/>
               <w:noProof/>
-              <w:lang w:val="en-NZ" w:eastAsia="en-NZ"/>
+              <w:lang w:eastAsia="en-NZ"/>
             </w:rPr>
           </w:pPr>
           <w:hyperlink w:anchor="_Toc30585859" w:history="1">
@@ -1433,7 +1416,6 @@
               <w:rPr>
                 <w:rStyle w:val="Hyperlink"/>
                 <w:noProof/>
-                <w:lang w:val="en-NZ"/>
               </w:rPr>
               <w:t>2.1</w:t>
             </w:r>
@@ -1441,7 +1423,7 @@
               <w:rPr>
                 <w:rFonts w:asciiTheme="minorHAnsi" w:eastAsiaTheme="minorEastAsia" w:hAnsiTheme="minorHAnsi" w:cstheme="minorBidi"/>
                 <w:noProof/>
-                <w:lang w:val="en-NZ" w:eastAsia="en-NZ"/>
+                <w:lang w:eastAsia="en-NZ"/>
               </w:rPr>
               <w:tab/>
             </w:r>
@@ -1449,7 +1431,6 @@
               <w:rPr>
                 <w:rStyle w:val="Hyperlink"/>
                 <w:noProof/>
-                <w:lang w:val="en-NZ"/>
               </w:rPr>
               <w:t>Vorstellung der Gruppenmitglieder</w:t>
             </w:r>
@@ -1505,7 +1486,7 @@
         </w:p>
         <w:p>
           <w:pPr>
-            <w:pStyle w:val="TOC2"/>
+            <w:pStyle w:val="Verzeichnis2"/>
             <w:tabs>
               <w:tab w:val="left" w:pos="880"/>
               <w:tab w:val="right" w:leader="dot" w:pos="8777"/>
@@ -1513,7 +1494,7 @@
             <w:rPr>
               <w:rFonts w:asciiTheme="minorHAnsi" w:eastAsiaTheme="minorEastAsia" w:hAnsiTheme="minorHAnsi" w:cstheme="minorBidi"/>
               <w:noProof/>
-              <w:lang w:val="en-NZ" w:eastAsia="en-NZ"/>
+              <w:lang w:eastAsia="en-NZ"/>
             </w:rPr>
           </w:pPr>
           <w:hyperlink w:anchor="_Toc30585860" w:history="1">
@@ -1528,7 +1509,7 @@
               <w:rPr>
                 <w:rFonts w:asciiTheme="minorHAnsi" w:eastAsiaTheme="minorEastAsia" w:hAnsiTheme="minorHAnsi" w:cstheme="minorBidi"/>
                 <w:noProof/>
-                <w:lang w:val="en-NZ" w:eastAsia="en-NZ"/>
+                <w:lang w:eastAsia="en-NZ"/>
               </w:rPr>
               <w:tab/>
             </w:r>
@@ -1591,7 +1572,7 @@
         </w:p>
         <w:p>
           <w:pPr>
-            <w:pStyle w:val="TOC1"/>
+            <w:pStyle w:val="Verzeichnis1"/>
             <w:tabs>
               <w:tab w:val="left" w:pos="440"/>
               <w:tab w:val="right" w:leader="dot" w:pos="8777"/>
@@ -1599,7 +1580,7 @@
             <w:rPr>
               <w:rFonts w:asciiTheme="minorHAnsi" w:eastAsiaTheme="minorEastAsia" w:hAnsiTheme="minorHAnsi" w:cstheme="minorBidi"/>
               <w:noProof/>
-              <w:lang w:val="en-NZ" w:eastAsia="en-NZ"/>
+              <w:lang w:eastAsia="en-NZ"/>
             </w:rPr>
           </w:pPr>
           <w:hyperlink w:anchor="_Toc30585861" w:history="1">
@@ -1607,7 +1588,6 @@
               <w:rPr>
                 <w:rStyle w:val="Hyperlink"/>
                 <w:noProof/>
-                <w:lang w:val="en-NZ"/>
               </w:rPr>
               <w:t>3</w:t>
             </w:r>
@@ -1615,7 +1595,7 @@
               <w:rPr>
                 <w:rFonts w:asciiTheme="minorHAnsi" w:eastAsiaTheme="minorEastAsia" w:hAnsiTheme="minorHAnsi" w:cstheme="minorBidi"/>
                 <w:noProof/>
-                <w:lang w:val="en-NZ" w:eastAsia="en-NZ"/>
+                <w:lang w:eastAsia="en-NZ"/>
               </w:rPr>
               <w:tab/>
             </w:r>
@@ -1623,7 +1603,6 @@
               <w:rPr>
                 <w:rStyle w:val="Hyperlink"/>
                 <w:noProof/>
-                <w:lang w:val="en-NZ"/>
               </w:rPr>
               <w:t>Theoretische  Grundlagen</w:t>
             </w:r>
@@ -1679,7 +1658,7 @@
         </w:p>
         <w:p>
           <w:pPr>
-            <w:pStyle w:val="TOC1"/>
+            <w:pStyle w:val="Verzeichnis1"/>
             <w:tabs>
               <w:tab w:val="left" w:pos="440"/>
               <w:tab w:val="right" w:leader="dot" w:pos="8777"/>
@@ -1687,7 +1666,7 @@
             <w:rPr>
               <w:rFonts w:asciiTheme="minorHAnsi" w:eastAsiaTheme="minorEastAsia" w:hAnsiTheme="minorHAnsi" w:cstheme="minorBidi"/>
               <w:noProof/>
-              <w:lang w:val="en-NZ" w:eastAsia="en-NZ"/>
+              <w:lang w:eastAsia="en-NZ"/>
             </w:rPr>
           </w:pPr>
           <w:hyperlink w:anchor="_Toc30585862" w:history="1">
@@ -1695,7 +1674,6 @@
               <w:rPr>
                 <w:rStyle w:val="Hyperlink"/>
                 <w:noProof/>
-                <w:lang w:val="en-NZ"/>
               </w:rPr>
               <w:t>4</w:t>
             </w:r>
@@ -1703,7 +1681,7 @@
               <w:rPr>
                 <w:rFonts w:asciiTheme="minorHAnsi" w:eastAsiaTheme="minorEastAsia" w:hAnsiTheme="minorHAnsi" w:cstheme="minorBidi"/>
                 <w:noProof/>
-                <w:lang w:val="en-NZ" w:eastAsia="en-NZ"/>
+                <w:lang w:eastAsia="en-NZ"/>
               </w:rPr>
               <w:tab/>
             </w:r>
@@ -1711,7 +1689,6 @@
               <w:rPr>
                 <w:rStyle w:val="Hyperlink"/>
                 <w:noProof/>
-                <w:lang w:val="en-NZ"/>
               </w:rPr>
               <w:t>Konzeptionelle Arbeiten</w:t>
             </w:r>
@@ -1767,7 +1744,7 @@
         </w:p>
         <w:p>
           <w:pPr>
-            <w:pStyle w:val="TOC1"/>
+            <w:pStyle w:val="Verzeichnis1"/>
             <w:tabs>
               <w:tab w:val="left" w:pos="440"/>
               <w:tab w:val="right" w:leader="dot" w:pos="8777"/>
@@ -1775,7 +1752,7 @@
             <w:rPr>
               <w:rFonts w:asciiTheme="minorHAnsi" w:eastAsiaTheme="minorEastAsia" w:hAnsiTheme="minorHAnsi" w:cstheme="minorBidi"/>
               <w:noProof/>
-              <w:lang w:val="en-NZ" w:eastAsia="en-NZ"/>
+              <w:lang w:eastAsia="en-NZ"/>
             </w:rPr>
           </w:pPr>
           <w:hyperlink w:anchor="_Toc30585863" w:history="1">
@@ -1783,7 +1760,6 @@
               <w:rPr>
                 <w:rStyle w:val="Hyperlink"/>
                 <w:noProof/>
-                <w:lang w:val="en-NZ"/>
               </w:rPr>
               <w:t>5</w:t>
             </w:r>
@@ -1791,7 +1767,7 @@
               <w:rPr>
                 <w:rFonts w:asciiTheme="minorHAnsi" w:eastAsiaTheme="minorEastAsia" w:hAnsiTheme="minorHAnsi" w:cstheme="minorBidi"/>
                 <w:noProof/>
-                <w:lang w:val="en-NZ" w:eastAsia="en-NZ"/>
+                <w:lang w:eastAsia="en-NZ"/>
               </w:rPr>
               <w:tab/>
             </w:r>
@@ -1799,7 +1775,6 @@
               <w:rPr>
                 <w:rStyle w:val="Hyperlink"/>
                 <w:noProof/>
-                <w:lang w:val="en-NZ"/>
               </w:rPr>
               <w:t>Code-Implementierungsdetails</w:t>
             </w:r>
@@ -1855,7 +1830,7 @@
         </w:p>
         <w:p>
           <w:pPr>
-            <w:pStyle w:val="TOC1"/>
+            <w:pStyle w:val="Verzeichnis1"/>
             <w:tabs>
               <w:tab w:val="left" w:pos="440"/>
               <w:tab w:val="right" w:leader="dot" w:pos="8777"/>
@@ -1863,7 +1838,7 @@
             <w:rPr>
               <w:rFonts w:asciiTheme="minorHAnsi" w:eastAsiaTheme="minorEastAsia" w:hAnsiTheme="minorHAnsi" w:cstheme="minorBidi"/>
               <w:noProof/>
-              <w:lang w:val="en-NZ" w:eastAsia="en-NZ"/>
+              <w:lang w:eastAsia="en-NZ"/>
             </w:rPr>
           </w:pPr>
           <w:hyperlink w:anchor="_Toc30585864" w:history="1">
@@ -1871,7 +1846,6 @@
               <w:rPr>
                 <w:rStyle w:val="Hyperlink"/>
                 <w:noProof/>
-                <w:lang w:val="en-NZ"/>
               </w:rPr>
               <w:t>6</w:t>
             </w:r>
@@ -1879,7 +1853,7 @@
               <w:rPr>
                 <w:rFonts w:asciiTheme="minorHAnsi" w:eastAsiaTheme="minorEastAsia" w:hAnsiTheme="minorHAnsi" w:cstheme="minorBidi"/>
                 <w:noProof/>
-                <w:lang w:val="en-NZ" w:eastAsia="en-NZ"/>
+                <w:lang w:eastAsia="en-NZ"/>
               </w:rPr>
               <w:tab/>
             </w:r>
@@ -1887,7 +1861,6 @@
               <w:rPr>
                 <w:rStyle w:val="Hyperlink"/>
                 <w:noProof/>
-                <w:lang w:val="en-NZ"/>
               </w:rPr>
               <w:t>Ausblick und Fazit</w:t>
             </w:r>
@@ -1943,7 +1916,7 @@
         </w:p>
         <w:p>
           <w:pPr>
-            <w:pStyle w:val="TOC2"/>
+            <w:pStyle w:val="Verzeichnis2"/>
             <w:tabs>
               <w:tab w:val="left" w:pos="880"/>
               <w:tab w:val="right" w:leader="dot" w:pos="8777"/>
@@ -1951,7 +1924,7 @@
             <w:rPr>
               <w:rFonts w:asciiTheme="minorHAnsi" w:eastAsiaTheme="minorEastAsia" w:hAnsiTheme="minorHAnsi" w:cstheme="minorBidi"/>
               <w:noProof/>
-              <w:lang w:val="en-NZ" w:eastAsia="en-NZ"/>
+              <w:lang w:eastAsia="en-NZ"/>
             </w:rPr>
           </w:pPr>
           <w:hyperlink w:anchor="_Toc30585865" w:history="1">
@@ -1959,7 +1932,6 @@
               <w:rPr>
                 <w:rStyle w:val="Hyperlink"/>
                 <w:noProof/>
-                <w:lang w:val="en-NZ"/>
               </w:rPr>
               <w:t>6.1</w:t>
             </w:r>
@@ -1967,7 +1939,7 @@
               <w:rPr>
                 <w:rFonts w:asciiTheme="minorHAnsi" w:eastAsiaTheme="minorEastAsia" w:hAnsiTheme="minorHAnsi" w:cstheme="minorBidi"/>
                 <w:noProof/>
-                <w:lang w:val="en-NZ" w:eastAsia="en-NZ"/>
+                <w:lang w:eastAsia="en-NZ"/>
               </w:rPr>
               <w:tab/>
             </w:r>
@@ -1975,7 +1947,6 @@
               <w:rPr>
                 <w:rStyle w:val="Hyperlink"/>
                 <w:noProof/>
-                <w:lang w:val="en-NZ"/>
               </w:rPr>
               <w:t>Ausblick</w:t>
             </w:r>
@@ -2031,7 +2002,7 @@
         </w:p>
         <w:p>
           <w:pPr>
-            <w:pStyle w:val="TOC2"/>
+            <w:pStyle w:val="Verzeichnis2"/>
             <w:tabs>
               <w:tab w:val="left" w:pos="880"/>
               <w:tab w:val="right" w:leader="dot" w:pos="8777"/>
@@ -2039,7 +2010,7 @@
             <w:rPr>
               <w:rFonts w:asciiTheme="minorHAnsi" w:eastAsiaTheme="minorEastAsia" w:hAnsiTheme="minorHAnsi" w:cstheme="minorBidi"/>
               <w:noProof/>
-              <w:lang w:val="en-NZ" w:eastAsia="en-NZ"/>
+              <w:lang w:eastAsia="en-NZ"/>
             </w:rPr>
           </w:pPr>
           <w:hyperlink w:anchor="_Toc30585866" w:history="1">
@@ -2047,7 +2018,6 @@
               <w:rPr>
                 <w:rStyle w:val="Hyperlink"/>
                 <w:noProof/>
-                <w:lang w:val="en-NZ"/>
               </w:rPr>
               <w:t>6.2</w:t>
             </w:r>
@@ -2055,7 +2025,7 @@
               <w:rPr>
                 <w:rFonts w:asciiTheme="minorHAnsi" w:eastAsiaTheme="minorEastAsia" w:hAnsiTheme="minorHAnsi" w:cstheme="minorBidi"/>
                 <w:noProof/>
-                <w:lang w:val="en-NZ" w:eastAsia="en-NZ"/>
+                <w:lang w:eastAsia="en-NZ"/>
               </w:rPr>
               <w:tab/>
             </w:r>
@@ -2063,7 +2033,6 @@
               <w:rPr>
                 <w:rStyle w:val="Hyperlink"/>
                 <w:noProof/>
-                <w:lang w:val="en-NZ"/>
               </w:rPr>
               <w:t>Fazit</w:t>
             </w:r>
@@ -2119,7 +2088,7 @@
         </w:p>
         <w:p>
           <w:pPr>
-            <w:pStyle w:val="TOC1"/>
+            <w:pStyle w:val="Verzeichnis1"/>
             <w:tabs>
               <w:tab w:val="left" w:pos="440"/>
               <w:tab w:val="right" w:leader="dot" w:pos="8777"/>
@@ -2127,7 +2096,7 @@
             <w:rPr>
               <w:rFonts w:asciiTheme="minorHAnsi" w:eastAsiaTheme="minorEastAsia" w:hAnsiTheme="minorHAnsi" w:cstheme="minorBidi"/>
               <w:noProof/>
-              <w:lang w:val="en-NZ" w:eastAsia="en-NZ"/>
+              <w:lang w:eastAsia="en-NZ"/>
             </w:rPr>
           </w:pPr>
           <w:hyperlink w:anchor="_Toc30585867" w:history="1">
@@ -2135,7 +2104,6 @@
               <w:rPr>
                 <w:rStyle w:val="Hyperlink"/>
                 <w:noProof/>
-                <w:lang w:val="en-NZ"/>
               </w:rPr>
               <w:t>7</w:t>
             </w:r>
@@ -2143,7 +2111,7 @@
               <w:rPr>
                 <w:rFonts w:asciiTheme="minorHAnsi" w:eastAsiaTheme="minorEastAsia" w:hAnsiTheme="minorHAnsi" w:cstheme="minorBidi"/>
                 <w:noProof/>
-                <w:lang w:val="en-NZ" w:eastAsia="en-NZ"/>
+                <w:lang w:eastAsia="en-NZ"/>
               </w:rPr>
               <w:tab/>
             </w:r>
@@ -2151,7 +2119,6 @@
               <w:rPr>
                 <w:rStyle w:val="Hyperlink"/>
                 <w:noProof/>
-                <w:lang w:val="en-NZ"/>
               </w:rPr>
               <w:t>Installationshinweise und Benutzerhandbuch</w:t>
             </w:r>
@@ -2207,7 +2174,7 @@
         </w:p>
         <w:p>
           <w:pPr>
-            <w:pStyle w:val="TOC2"/>
+            <w:pStyle w:val="Verzeichnis2"/>
             <w:tabs>
               <w:tab w:val="left" w:pos="880"/>
               <w:tab w:val="right" w:leader="dot" w:pos="8777"/>
@@ -2215,7 +2182,7 @@
             <w:rPr>
               <w:rFonts w:asciiTheme="minorHAnsi" w:eastAsiaTheme="minorEastAsia" w:hAnsiTheme="minorHAnsi" w:cstheme="minorBidi"/>
               <w:noProof/>
-              <w:lang w:val="en-NZ" w:eastAsia="en-NZ"/>
+              <w:lang w:eastAsia="en-NZ"/>
             </w:rPr>
           </w:pPr>
           <w:hyperlink w:anchor="_Toc30585868" w:history="1">
@@ -2223,7 +2190,6 @@
               <w:rPr>
                 <w:rStyle w:val="Hyperlink"/>
                 <w:noProof/>
-                <w:lang w:val="en-NZ"/>
               </w:rPr>
               <w:t>7.1</w:t>
             </w:r>
@@ -2231,7 +2197,7 @@
               <w:rPr>
                 <w:rFonts w:asciiTheme="minorHAnsi" w:eastAsiaTheme="minorEastAsia" w:hAnsiTheme="minorHAnsi" w:cstheme="minorBidi"/>
                 <w:noProof/>
-                <w:lang w:val="en-NZ" w:eastAsia="en-NZ"/>
+                <w:lang w:eastAsia="en-NZ"/>
               </w:rPr>
               <w:tab/>
             </w:r>
@@ -2239,7 +2205,6 @@
               <w:rPr>
                 <w:rStyle w:val="Hyperlink"/>
                 <w:noProof/>
-                <w:lang w:val="en-NZ"/>
               </w:rPr>
               <w:t>Installationshinweise</w:t>
             </w:r>
@@ -2295,7 +2260,7 @@
         </w:p>
         <w:p>
           <w:pPr>
-            <w:pStyle w:val="TOC2"/>
+            <w:pStyle w:val="Verzeichnis2"/>
             <w:tabs>
               <w:tab w:val="left" w:pos="880"/>
               <w:tab w:val="right" w:leader="dot" w:pos="8777"/>
@@ -2303,7 +2268,7 @@
             <w:rPr>
               <w:rFonts w:asciiTheme="minorHAnsi" w:eastAsiaTheme="minorEastAsia" w:hAnsiTheme="minorHAnsi" w:cstheme="minorBidi"/>
               <w:noProof/>
-              <w:lang w:val="en-NZ" w:eastAsia="en-NZ"/>
+              <w:lang w:eastAsia="en-NZ"/>
             </w:rPr>
           </w:pPr>
           <w:hyperlink w:anchor="_Toc30585869" w:history="1">
@@ -2311,7 +2276,6 @@
               <w:rPr>
                 <w:rStyle w:val="Hyperlink"/>
                 <w:noProof/>
-                <w:lang w:val="en-NZ"/>
               </w:rPr>
               <w:t>7.2</w:t>
             </w:r>
@@ -2319,7 +2283,7 @@
               <w:rPr>
                 <w:rFonts w:asciiTheme="minorHAnsi" w:eastAsiaTheme="minorEastAsia" w:hAnsiTheme="minorHAnsi" w:cstheme="minorBidi"/>
                 <w:noProof/>
-                <w:lang w:val="en-NZ" w:eastAsia="en-NZ"/>
+                <w:lang w:eastAsia="en-NZ"/>
               </w:rPr>
               <w:tab/>
             </w:r>
@@ -2327,7 +2291,6 @@
               <w:rPr>
                 <w:rStyle w:val="Hyperlink"/>
                 <w:noProof/>
-                <w:lang w:val="en-NZ"/>
               </w:rPr>
               <w:t>Benutzerhandbuch</w:t>
             </w:r>
@@ -2383,7 +2346,7 @@
         </w:p>
         <w:p>
           <w:pPr>
-            <w:pStyle w:val="TOC1"/>
+            <w:pStyle w:val="Verzeichnis1"/>
             <w:tabs>
               <w:tab w:val="left" w:pos="440"/>
               <w:tab w:val="right" w:leader="dot" w:pos="8777"/>
@@ -2391,7 +2354,7 @@
             <w:rPr>
               <w:rFonts w:asciiTheme="minorHAnsi" w:eastAsiaTheme="minorEastAsia" w:hAnsiTheme="minorHAnsi" w:cstheme="minorBidi"/>
               <w:noProof/>
-              <w:lang w:val="en-NZ" w:eastAsia="en-NZ"/>
+              <w:lang w:eastAsia="en-NZ"/>
             </w:rPr>
           </w:pPr>
           <w:hyperlink w:anchor="_Toc30585870" w:history="1">
@@ -2399,7 +2362,6 @@
               <w:rPr>
                 <w:rStyle w:val="Hyperlink"/>
                 <w:noProof/>
-                <w:lang w:val="en-NZ"/>
               </w:rPr>
               <w:t>8</w:t>
             </w:r>
@@ -2407,7 +2369,7 @@
               <w:rPr>
                 <w:rFonts w:asciiTheme="minorHAnsi" w:eastAsiaTheme="minorEastAsia" w:hAnsiTheme="minorHAnsi" w:cstheme="minorBidi"/>
                 <w:noProof/>
-                <w:lang w:val="en-NZ" w:eastAsia="en-NZ"/>
+                <w:lang w:eastAsia="en-NZ"/>
               </w:rPr>
               <w:tab/>
             </w:r>
@@ -2415,7 +2377,6 @@
               <w:rPr>
                 <w:rStyle w:val="Hyperlink"/>
                 <w:noProof/>
-                <w:lang w:val="en-NZ"/>
               </w:rPr>
               <w:t>Quellenverzeichnis</w:t>
             </w:r>
@@ -2471,7 +2432,7 @@
         </w:p>
         <w:p>
           <w:pPr>
-            <w:pStyle w:val="TOC1"/>
+            <w:pStyle w:val="Verzeichnis1"/>
             <w:tabs>
               <w:tab w:val="left" w:pos="440"/>
               <w:tab w:val="right" w:leader="dot" w:pos="8777"/>
@@ -2479,7 +2440,7 @@
             <w:rPr>
               <w:rFonts w:asciiTheme="minorHAnsi" w:eastAsiaTheme="minorEastAsia" w:hAnsiTheme="minorHAnsi" w:cstheme="minorBidi"/>
               <w:noProof/>
-              <w:lang w:val="en-NZ" w:eastAsia="en-NZ"/>
+              <w:lang w:eastAsia="en-NZ"/>
             </w:rPr>
           </w:pPr>
           <w:hyperlink w:anchor="_Toc30585871" w:history="1">
@@ -2487,7 +2448,6 @@
               <w:rPr>
                 <w:rStyle w:val="Hyperlink"/>
                 <w:noProof/>
-                <w:lang w:val="en-NZ"/>
               </w:rPr>
               <w:t>9</w:t>
             </w:r>
@@ -2495,7 +2455,7 @@
               <w:rPr>
                 <w:rFonts w:asciiTheme="minorHAnsi" w:eastAsiaTheme="minorEastAsia" w:hAnsiTheme="minorHAnsi" w:cstheme="minorBidi"/>
                 <w:noProof/>
-                <w:lang w:val="en-NZ" w:eastAsia="en-NZ"/>
+                <w:lang w:eastAsia="en-NZ"/>
               </w:rPr>
               <w:tab/>
             </w:r>
@@ -2503,7 +2463,6 @@
               <w:rPr>
                 <w:rStyle w:val="Hyperlink"/>
                 <w:noProof/>
-                <w:lang w:val="en-NZ"/>
               </w:rPr>
               <w:t>Anlagen</w:t>
             </w:r>
@@ -2558,11 +2517,6 @@
           </w:hyperlink>
         </w:p>
         <w:p>
-          <w:pPr>
-            <w:rPr>
-              <w:lang w:val="en-NZ"/>
-            </w:rPr>
-          </w:pPr>
           <w:r>
             <w:rPr>
               <w:b/>
@@ -2576,10 +2530,7 @@
     </w:sdt>
     <w:p>
       <w:pPr>
-        <w:pStyle w:val="Heading1"/>
-        <w:rPr>
-          <w:lang w:val="en-NZ"/>
-        </w:rPr>
+        <w:pStyle w:val="berschrift1"/>
         <w:sectPr>
           <w:footerReference w:type="first" r:id="rId9"/>
           <w:pgSz w:w="11906" w:h="16838"/>
@@ -2592,131 +2543,70 @@
     </w:p>
     <w:p>
       <w:pPr>
-        <w:pStyle w:val="Heading1"/>
-        <w:rPr>
-          <w:lang w:val="en-NZ"/>
-        </w:rPr>
+        <w:pStyle w:val="berschrift1"/>
       </w:pPr>
       <w:bookmarkStart w:id="0" w:name="_Toc30585855"/>
       <w:r>
-        <w:rPr>
-          <w:lang w:val="en-NZ"/>
-        </w:rPr>
         <w:lastRenderedPageBreak/>
         <w:t>Motivation und Themenbeschreibung</w:t>
       </w:r>
       <w:bookmarkEnd w:id="0"/>
     </w:p>
     <w:p>
-      <w:pPr>
-        <w:rPr>
-          <w:lang w:val="en-NZ"/>
-        </w:rPr>
-      </w:pPr>
-      <w:r>
-        <w:rPr>
-          <w:lang w:val="en-NZ"/>
-        </w:rPr>
+      <w:r>
         <w:t>Moritz</w:t>
       </w:r>
     </w:p>
     <w:p>
       <w:pPr>
-        <w:pStyle w:val="Heading2"/>
-        <w:rPr>
-          <w:lang w:val="en-NZ"/>
-        </w:rPr>
+        <w:pStyle w:val="berschrift2"/>
       </w:pPr>
       <w:bookmarkStart w:id="1" w:name="_Toc30585856"/>
       <w:r>
-        <w:rPr>
-          <w:lang w:val="en-NZ"/>
-        </w:rPr>
         <w:t>Motivation</w:t>
       </w:r>
       <w:bookmarkEnd w:id="1"/>
     </w:p>
-    <w:p>
-      <w:pPr>
-        <w:rPr>
-          <w:lang w:val="en-NZ"/>
-        </w:rPr>
-      </w:pPr>
-    </w:p>
-    <w:p>
-      <w:pPr>
-        <w:pStyle w:val="Heading2"/>
-        <w:rPr>
-          <w:lang w:val="en-NZ"/>
-        </w:rPr>
+    <w:p/>
+    <w:p>
+      <w:pPr>
+        <w:pStyle w:val="berschrift2"/>
       </w:pPr>
       <w:bookmarkStart w:id="2" w:name="_Toc30585857"/>
       <w:r>
-        <w:rPr>
-          <w:lang w:val="en-NZ"/>
-        </w:rPr>
         <w:t>Themenbeschreibung</w:t>
       </w:r>
       <w:bookmarkEnd w:id="2"/>
     </w:p>
-    <w:p>
-      <w:pPr>
-        <w:rPr>
-          <w:lang w:val="en-NZ"/>
-        </w:rPr>
-      </w:pPr>
-    </w:p>
-    <w:p>
-      <w:pPr>
-        <w:pStyle w:val="Heading1"/>
-        <w:rPr>
-          <w:lang w:val="en-NZ"/>
-        </w:rPr>
+    <w:p/>
+    <w:p>
+      <w:pPr>
+        <w:pStyle w:val="berschrift1"/>
       </w:pPr>
       <w:bookmarkStart w:id="3" w:name="_Toc30585858"/>
       <w:r>
-        <w:rPr>
-          <w:lang w:val="en-NZ"/>
-        </w:rPr>
         <w:t>Vorstellung der Gruppenmitglieder</w:t>
       </w:r>
       <w:bookmarkEnd w:id="3"/>
     </w:p>
     <w:p>
-      <w:pPr>
-        <w:rPr>
-          <w:lang w:val="en-NZ"/>
-        </w:rPr>
-      </w:pPr>
-      <w:r>
-        <w:rPr>
-          <w:lang w:val="en-NZ"/>
-        </w:rPr>
+      <w:r>
         <w:t>Christiane</w:t>
       </w:r>
     </w:p>
     <w:p>
       <w:pPr>
-        <w:pStyle w:val="Heading2"/>
-        <w:rPr>
-          <w:lang w:val="en-NZ"/>
-        </w:rPr>
+        <w:pStyle w:val="berschrift2"/>
       </w:pPr>
       <w:bookmarkStart w:id="4" w:name="_Toc30585859"/>
       <w:r>
-        <w:rPr>
-          <w:lang w:val="en-NZ"/>
-        </w:rPr>
         <w:t>Vorstellung der Gruppenmitglieder</w:t>
       </w:r>
       <w:bookmarkEnd w:id="4"/>
     </w:p>
     <w:p>
       <w:r>
-        <w:t>Hier noch nicht auf d</w:t>
-      </w:r>
-      <w:r>
-        <w:t xml:space="preserve">eren Aufgaben </w:t>
+        <w:t xml:space="preserve">Hier noch nicht auf deren Aufgaben </w:t>
       </w:r>
       <w:r>
         <w:t>eingehen,</w:t>
@@ -2728,7 +2618,7 @@
     <w:p/>
     <w:p>
       <w:pPr>
-        <w:pStyle w:val="Heading2"/>
+        <w:pStyle w:val="berschrift2"/>
       </w:pPr>
       <w:bookmarkStart w:id="5" w:name="_Toc30585860"/>
       <w:r>
@@ -2785,91 +2675,672 @@
     </w:p>
     <w:p>
       <w:pPr>
-        <w:pStyle w:val="Heading1"/>
-        <w:rPr>
-          <w:lang w:val="en-NZ"/>
-        </w:rPr>
+        <w:pStyle w:val="berschrift1"/>
       </w:pPr>
       <w:bookmarkStart w:id="6" w:name="_Toc30585861"/>
       <w:r>
-        <w:rPr>
-          <w:lang w:val="en-NZ"/>
-        </w:rPr>
         <w:lastRenderedPageBreak/>
         <w:t>Theoretische  Grundlagen</w:t>
       </w:r>
       <w:bookmarkEnd w:id="6"/>
     </w:p>
     <w:p>
-      <w:pPr>
+      <w:r>
+        <w:t>Hannes</w:t>
+      </w:r>
+    </w:p>
+    <w:p>
+      <w:pPr>
+        <w:pStyle w:val="berschrift1"/>
+      </w:pPr>
+      <w:bookmarkStart w:id="7" w:name="_Toc30585862"/>
+      <w:r>
+        <w:t>Konzeptionelle Arbeiten</w:t>
+      </w:r>
+      <w:bookmarkEnd w:id="7"/>
+    </w:p>
+    <w:p>
+      <w:r>
+        <w:t>Alle</w:t>
+      </w:r>
+    </w:p>
+    <w:p>
+      <w:pPr>
+        <w:pStyle w:val="berschrift1"/>
+      </w:pPr>
+      <w:bookmarkStart w:id="8" w:name="_Toc30585863"/>
+      <w:r>
+        <w:t>Code-Implementierungsdetails</w:t>
+      </w:r>
+      <w:bookmarkEnd w:id="8"/>
+    </w:p>
+    <w:p>
+      <w:pPr>
+        <w:pStyle w:val="berschrift2"/>
+      </w:pPr>
+      <w:r>
+        <w:t>Modulübersicht</w:t>
+      </w:r>
+    </w:p>
+    <w:p>
+      <w:r>
+        <w:t xml:space="preserve">Die Module in der Modulübersicht werden mithilfe der SWAC Komponente Cardpresenter angezeigt. Die meist besuchten Module werden mit der „observedobjectdatasetviewrequest/getMostViewed“ </w:t>
+      </w:r>
+      <w:r>
+        <w:t xml:space="preserve">REST </w:t>
+      </w:r>
+      <w:r>
+        <w:t xml:space="preserve">Schnittstelle geholt, die neusten Module mit der „data/getSets“ </w:t>
+      </w:r>
+      <w:r>
+        <w:t xml:space="preserve">REST </w:t>
+      </w:r>
+      <w:r>
+        <w:t xml:space="preserve">Schnittstelle, wobei hier alle Module geholt und sortiert werden, und die meist kommentierten mit der </w:t>
+      </w:r>
+      <w:r>
+        <w:t>„</w:t>
+      </w:r>
+      <w:r>
+        <w:t xml:space="preserve">observedobjectdatasetcomment/getMostCommentedOn“ </w:t>
+      </w:r>
+      <w:r>
+        <w:t xml:space="preserve">REST </w:t>
+      </w:r>
+      <w:r>
+        <w:t>Schnittstelle. Alle Daten werden hierbei auf 8 Module beschränkt.</w:t>
+      </w:r>
+    </w:p>
+    <w:p>
+      <w:pPr>
+        <w:keepNext/>
+        <w:jc w:val="both"/>
+      </w:pPr>
+      <w:r>
+        <w:drawing>
+          <wp:inline distT="0" distB="0" distL="0" distR="0" wp14:anchorId="3942BD16" wp14:editId="08C25096">
+            <wp:extent cx="5579745" cy="2195830"/>
+            <wp:effectExtent l="0" t="0" r="1905" b="0"/>
+            <wp:docPr id="4" name="Grafik 4"/>
+            <wp:cNvGraphicFramePr>
+              <a:graphicFrameLocks xmlns:a="http://schemas.openxmlformats.org/drawingml/2006/main" noChangeAspect="1"/>
+            </wp:cNvGraphicFramePr>
+            <a:graphic xmlns:a="http://schemas.openxmlformats.org/drawingml/2006/main">
+              <a:graphicData uri="http://schemas.openxmlformats.org/drawingml/2006/picture">
+                <pic:pic xmlns:pic="http://schemas.openxmlformats.org/drawingml/2006/picture">
+                  <pic:nvPicPr>
+                    <pic:cNvPr id="1" name=""/>
+                    <pic:cNvPicPr/>
+                  </pic:nvPicPr>
+                  <pic:blipFill>
+                    <a:blip r:embed="rId10"/>
+                    <a:stretch>
+                      <a:fillRect/>
+                    </a:stretch>
+                  </pic:blipFill>
+                  <pic:spPr>
+                    <a:xfrm>
+                      <a:off x="0" y="0"/>
+                      <a:ext cx="5579745" cy="2195830"/>
+                    </a:xfrm>
+                    <a:prstGeom prst="rect">
+                      <a:avLst/>
+                    </a:prstGeom>
+                  </pic:spPr>
+                </pic:pic>
+              </a:graphicData>
+            </a:graphic>
+          </wp:inline>
+        </w:drawing>
+      </w:r>
+    </w:p>
+    <w:p>
+      <w:pPr>
+        <w:pStyle w:val="Beschriftung"/>
+        <w:jc w:val="both"/>
+      </w:pPr>
+      <w:r>
+        <w:t xml:space="preserve">Abbildung </w:t>
+      </w:r>
+      <w:r>
+        <w:fldChar w:fldCharType="begin"/>
+      </w:r>
+      <w:r>
+        <w:instrText xml:space="preserve"> SEQ Abbildung \* ARABIC </w:instrText>
+      </w:r>
+      <w:r>
+        <w:fldChar w:fldCharType="separate"/>
+      </w:r>
+      <w:r>
         <w:rPr>
-          <w:lang w:val="en-NZ"/>
+          <w:noProof/>
         </w:rPr>
-      </w:pPr>
+        <w:t>1</w:t>
+      </w:r>
+      <w:r>
+        <w:fldChar w:fldCharType="end"/>
+      </w:r>
+      <w:r>
+        <w:t>: HTML Code Implementierung</w:t>
+      </w:r>
+    </w:p>
+    <w:p>
+      <w:pPr>
+        <w:pStyle w:val="berschrift2"/>
+      </w:pPr>
+      <w:r>
+        <w:t>Kommentare</w:t>
+      </w:r>
+    </w:p>
+    <w:p>
+      <w:r>
+        <w:t>Für die Kommentarsektion wurde eine extra SWAC Komponente angelegt.</w:t>
+      </w:r>
+    </w:p>
+    <w:p>
+      <w:pPr>
+        <w:pStyle w:val="berschrift3"/>
+      </w:pPr>
+      <w:r>
+        <w:t>SWAC Standard Template</w:t>
+      </w:r>
+    </w:p>
+    <w:p>
+      <w:r>
+        <w:t>Das Standard Template der Komponente zeigt Kommentare mit einer Verschachtelungstiefe von zwei an, also Kommentare und deren Unterkommentare. Dies kann jedoch durch ein benutzerdefiniertes Template erweitert werden.</w:t>
+      </w:r>
+    </w:p>
+    <w:p>
+      <w:pPr>
+        <w:keepNext/>
+      </w:pPr>
+      <w:r>
+        <w:lastRenderedPageBreak/>
+        <w:drawing>
+          <wp:inline distT="0" distB="0" distL="0" distR="0" wp14:anchorId="5FE86EF9" wp14:editId="5D03A2CA">
+            <wp:extent cx="5264785" cy="3208020"/>
+            <wp:effectExtent l="0" t="0" r="0" b="0"/>
+            <wp:docPr id="8" name="Grafik 8"/>
+            <wp:cNvGraphicFramePr>
+              <a:graphicFrameLocks xmlns:a="http://schemas.openxmlformats.org/drawingml/2006/main" noChangeAspect="1"/>
+            </wp:cNvGraphicFramePr>
+            <a:graphic xmlns:a="http://schemas.openxmlformats.org/drawingml/2006/main">
+              <a:graphicData uri="http://schemas.openxmlformats.org/drawingml/2006/picture">
+                <pic:pic xmlns:pic="http://schemas.openxmlformats.org/drawingml/2006/picture">
+                  <pic:nvPicPr>
+                    <pic:cNvPr id="1" name=""/>
+                    <pic:cNvPicPr/>
+                  </pic:nvPicPr>
+                  <pic:blipFill rotWithShape="1">
+                    <a:blip r:embed="rId11"/>
+                    <a:srcRect l="717" t="-7" b="-7"/>
+                    <a:stretch/>
+                  </pic:blipFill>
+                  <pic:spPr bwMode="auto">
+                    <a:xfrm>
+                      <a:off x="0" y="0"/>
+                      <a:ext cx="5265872" cy="3208682"/>
+                    </a:xfrm>
+                    <a:prstGeom prst="rect">
+                      <a:avLst/>
+                    </a:prstGeom>
+                    <a:ln>
+                      <a:noFill/>
+                    </a:ln>
+                    <a:extLst>
+                      <a:ext uri="{53640926-AAD7-44D8-BBD7-CCE9431645EC}">
+                        <a14:shadowObscured xmlns:a14="http://schemas.microsoft.com/office/drawing/2010/main"/>
+                      </a:ext>
+                    </a:extLst>
+                  </pic:spPr>
+                </pic:pic>
+              </a:graphicData>
+            </a:graphic>
+          </wp:inline>
+        </w:drawing>
+      </w:r>
+    </w:p>
+    <w:p>
+      <w:pPr>
+        <w:pStyle w:val="Beschriftung"/>
+      </w:pPr>
+      <w:r>
+        <w:t xml:space="preserve">Abbildung </w:t>
+      </w:r>
+      <w:r>
+        <w:fldChar w:fldCharType="begin"/>
+      </w:r>
+      <w:r>
+        <w:instrText xml:space="preserve"> SEQ Abbildung \* ARABIC </w:instrText>
+      </w:r>
+      <w:r>
+        <w:fldChar w:fldCharType="separate"/>
+      </w:r>
       <w:r>
         <w:rPr>
-          <w:lang w:val="en-NZ"/>
+          <w:noProof/>
         </w:rPr>
+        <w:t>2</w:t>
+      </w:r>
+      <w:r>
+        <w:fldChar w:fldCharType="end"/>
+      </w:r>
+      <w:r>
+        <w:t>: HTML Implementierung</w:t>
+      </w:r>
+    </w:p>
+    <w:p>
+      <w:pPr>
+        <w:pStyle w:val="berschrift3"/>
+      </w:pPr>
+      <w:r>
+        <w:t>Senden eines Kommentares</w:t>
+      </w:r>
+    </w:p>
+    <w:p>
+      <w:r>
+        <w:t xml:space="preserve">Das Senden eines Kommentares passiert durch die Save Methode aus dem SWAC Model. Vorher werden alle wichtigen Daten in einem Objekt „dataCapsle“ zusammengefasst. Die richtige Schnittstelle bekommt man durch den Requestor, sodass die Komponente anwendungsfallunabhängig ist. Nach dem Absenden des Kommentares wird die Seite neu geladen. </w:t>
+      </w:r>
+    </w:p>
+    <w:p>
+      <w:pPr>
+        <w:keepNext/>
+      </w:pPr>
+      <w:r>
+        <w:lastRenderedPageBreak/>
+        <w:drawing>
+          <wp:inline distT="0" distB="0" distL="0" distR="0" wp14:anchorId="482F6EA9" wp14:editId="5EB51F1C">
+            <wp:extent cx="4351397" cy="4801016"/>
+            <wp:effectExtent l="0" t="0" r="0" b="0"/>
+            <wp:docPr id="1" name="Grafik 1"/>
+            <wp:cNvGraphicFramePr>
+              <a:graphicFrameLocks xmlns:a="http://schemas.openxmlformats.org/drawingml/2006/main" noChangeAspect="1"/>
+            </wp:cNvGraphicFramePr>
+            <a:graphic xmlns:a="http://schemas.openxmlformats.org/drawingml/2006/main">
+              <a:graphicData uri="http://schemas.openxmlformats.org/drawingml/2006/picture">
+                <pic:pic xmlns:pic="http://schemas.openxmlformats.org/drawingml/2006/picture">
+                  <pic:nvPicPr>
+                    <pic:cNvPr id="1" name=""/>
+                    <pic:cNvPicPr/>
+                  </pic:nvPicPr>
+                  <pic:blipFill>
+                    <a:blip r:embed="rId12"/>
+                    <a:stretch>
+                      <a:fillRect/>
+                    </a:stretch>
+                  </pic:blipFill>
+                  <pic:spPr>
+                    <a:xfrm>
+                      <a:off x="0" y="0"/>
+                      <a:ext cx="4351397" cy="4801016"/>
+                    </a:xfrm>
+                    <a:prstGeom prst="rect">
+                      <a:avLst/>
+                    </a:prstGeom>
+                  </pic:spPr>
+                </pic:pic>
+              </a:graphicData>
+            </a:graphic>
+          </wp:inline>
+        </w:drawing>
+      </w:r>
+    </w:p>
+    <w:p>
+      <w:pPr>
+        <w:pStyle w:val="Beschriftung"/>
+      </w:pPr>
+      <w:r>
+        <w:t xml:space="preserve">Abbildung </w:t>
+      </w:r>
+      <w:r>
+        <w:fldChar w:fldCharType="begin"/>
+      </w:r>
+      <w:r>
+        <w:instrText xml:space="preserve"> SEQ Abbildung \* ARABIC </w:instrText>
+      </w:r>
+      <w:r>
+        <w:fldChar w:fldCharType="separate"/>
+      </w:r>
+      <w:r>
+        <w:rPr>
+          <w:noProof/>
+        </w:rPr>
+        <w:t>3</w:t>
+      </w:r>
+      <w:r>
+        <w:fldChar w:fldCharType="end"/>
+      </w:r>
+      <w:r>
+        <w:t xml:space="preserve">: </w:t>
+      </w:r>
+      <w:r>
+        <w:t>JavaScript</w:t>
+      </w:r>
+      <w:r>
+        <w:t xml:space="preserve"> Code Implementierung</w:t>
+      </w:r>
+    </w:p>
+    <w:p>
+      <w:pPr>
+        <w:pStyle w:val="berschrift3"/>
+      </w:pPr>
+      <w:r>
+        <w:t>Kommentar speichern</w:t>
+      </w:r>
+    </w:p>
+    <w:p>
+      <w:pPr>
+        <w:pStyle w:val="berschrift3"/>
+        <w:numPr>
+          <w:ilvl w:val="0"/>
+          <w:numId w:val="0"/>
+        </w:numPr>
+        <w:jc w:val="both"/>
+      </w:pPr>
+      <w:r>
+        <w:drawing>
+          <wp:inline distT="0" distB="0" distL="0" distR="0" wp14:anchorId="165F89B7" wp14:editId="6A32E062">
+            <wp:extent cx="4457699" cy="1851660"/>
+            <wp:effectExtent l="0" t="0" r="635" b="0"/>
+            <wp:docPr id="5" name="Grafik 5"/>
+            <wp:cNvGraphicFramePr>
+              <a:graphicFrameLocks xmlns:a="http://schemas.openxmlformats.org/drawingml/2006/main" noChangeAspect="1"/>
+            </wp:cNvGraphicFramePr>
+            <a:graphic xmlns:a="http://schemas.openxmlformats.org/drawingml/2006/main">
+              <a:graphicData uri="http://schemas.openxmlformats.org/drawingml/2006/picture">
+                <pic:pic xmlns:pic="http://schemas.openxmlformats.org/drawingml/2006/picture">
+                  <pic:nvPicPr>
+                    <pic:cNvPr id="1" name=""/>
+                    <pic:cNvPicPr/>
+                  </pic:nvPicPr>
+                  <pic:blipFill rotWithShape="1">
+                    <a:blip r:embed="rId13"/>
+                    <a:srcRect b="25915"/>
+                    <a:stretch/>
+                  </pic:blipFill>
+                  <pic:spPr bwMode="auto">
+                    <a:xfrm>
+                      <a:off x="0" y="0"/>
+                      <a:ext cx="4458086" cy="1851821"/>
+                    </a:xfrm>
+                    <a:prstGeom prst="rect">
+                      <a:avLst/>
+                    </a:prstGeom>
+                    <a:ln>
+                      <a:noFill/>
+                    </a:ln>
+                    <a:extLst>
+                      <a:ext uri="{53640926-AAD7-44D8-BBD7-CCE9431645EC}">
+                        <a14:shadowObscured xmlns:a14="http://schemas.microsoft.com/office/drawing/2010/main"/>
+                      </a:ext>
+                    </a:extLst>
+                  </pic:spPr>
+                </pic:pic>
+              </a:graphicData>
+            </a:graphic>
+          </wp:inline>
+        </w:drawing>
+      </w:r>
+    </w:p>
+    <w:p>
+      <w:pPr>
+        <w:pStyle w:val="Beschriftung"/>
+        <w:jc w:val="both"/>
+      </w:pPr>
+      <w:r>
+        <w:t xml:space="preserve">Abbildung </w:t>
+      </w:r>
+      <w:r>
+        <w:fldChar w:fldCharType="begin"/>
+      </w:r>
+      <w:r>
+        <w:instrText xml:space="preserve"> SEQ Abbildung \* ARABIC </w:instrText>
+      </w:r>
+      <w:r>
+        <w:fldChar w:fldCharType="separate"/>
+      </w:r>
+      <w:r>
+        <w:rPr>
+          <w:noProof/>
+        </w:rPr>
+        <w:t>4</w:t>
+      </w:r>
+      <w:r>
+        <w:fldChar w:fldCharType="end"/>
+      </w:r>
+      <w:r>
+        <w:t>: Java Code Implementierung 1</w:t>
+      </w:r>
+    </w:p>
+    <w:p>
+      <w:r>
+        <w:t>Der Kommentar</w:t>
+      </w:r>
+      <w:r>
+        <w:t xml:space="preserve"> wird an die REST Schnittstelle „</w:t>
+      </w:r>
+      <w:r>
+        <w:t>observedobjectdatasetcomment</w:t>
+      </w:r>
+      <w:r>
+        <w:t xml:space="preserve">/create“ gesendet. Die Daten werden als JSON an die create Methode übergeben. </w:t>
+      </w:r>
+      <w:r>
+        <w:t>Die Daten aus dem JSON String werden in ein Objekt geschrieben und überprüft. Danach wird ein neuer Kommentar mit den Daten erstellt und in die Datenbank geschrieben.</w:t>
+      </w:r>
+    </w:p>
+    <w:p>
+      <w:pPr>
+        <w:pStyle w:val="berschrift3"/>
+        <w:numPr>
+          <w:ilvl w:val="0"/>
+          <w:numId w:val="0"/>
+        </w:numPr>
+        <w:jc w:val="both"/>
+      </w:pPr>
+      <w:r>
+        <w:br w:type="page"/>
+      </w:r>
+      <w:r>
+        <w:lastRenderedPageBreak/>
+        <w:drawing>
+          <wp:inline distT="0" distB="0" distL="0" distR="0" wp14:anchorId="65733218" wp14:editId="692E1C58">
+            <wp:extent cx="5579745" cy="3268345"/>
+            <wp:effectExtent l="0" t="0" r="1905" b="8255"/>
+            <wp:docPr id="6" name="Grafik 6"/>
+            <wp:cNvGraphicFramePr>
+              <a:graphicFrameLocks xmlns:a="http://schemas.openxmlformats.org/drawingml/2006/main" noChangeAspect="1"/>
+            </wp:cNvGraphicFramePr>
+            <a:graphic xmlns:a="http://schemas.openxmlformats.org/drawingml/2006/main">
+              <a:graphicData uri="http://schemas.openxmlformats.org/drawingml/2006/picture">
+                <pic:pic xmlns:pic="http://schemas.openxmlformats.org/drawingml/2006/picture">
+                  <pic:nvPicPr>
+                    <pic:cNvPr id="1" name=""/>
+                    <pic:cNvPicPr/>
+                  </pic:nvPicPr>
+                  <pic:blipFill>
+                    <a:blip r:embed="rId14"/>
+                    <a:stretch>
+                      <a:fillRect/>
+                    </a:stretch>
+                  </pic:blipFill>
+                  <pic:spPr>
+                    <a:xfrm>
+                      <a:off x="0" y="0"/>
+                      <a:ext cx="5579745" cy="3268345"/>
+                    </a:xfrm>
+                    <a:prstGeom prst="rect">
+                      <a:avLst/>
+                    </a:prstGeom>
+                  </pic:spPr>
+                </pic:pic>
+              </a:graphicData>
+            </a:graphic>
+          </wp:inline>
+        </w:drawing>
+      </w:r>
+    </w:p>
+    <w:p>
+      <w:pPr>
+        <w:pStyle w:val="Beschriftung"/>
+        <w:jc w:val="both"/>
+      </w:pPr>
+      <w:r>
+        <w:t xml:space="preserve">Abbildung </w:t>
+      </w:r>
+      <w:r>
+        <w:fldChar w:fldCharType="begin"/>
+      </w:r>
+      <w:r>
+        <w:instrText xml:space="preserve"> SEQ Abbildung \* ARABIC </w:instrText>
+      </w:r>
+      <w:r>
+        <w:fldChar w:fldCharType="separate"/>
+      </w:r>
+      <w:r>
+        <w:rPr>
+          <w:noProof/>
+        </w:rPr>
+        <w:t>5</w:t>
+      </w:r>
+      <w:r>
+        <w:fldChar w:fldCharType="end"/>
+      </w:r>
+      <w:r>
+        <w:t>: Java Code Implementierung 2</w:t>
+      </w:r>
+    </w:p>
+    <w:p>
+      <w:pPr>
+        <w:pStyle w:val="berschrift1"/>
+      </w:pPr>
+      <w:bookmarkStart w:id="9" w:name="_Toc30585864"/>
+      <w:r>
+        <w:t>Ausblick und Fazit</w:t>
+      </w:r>
+      <w:bookmarkEnd w:id="9"/>
+    </w:p>
+    <w:p>
+      <w:pPr>
+        <w:pStyle w:val="berschrift2"/>
+      </w:pPr>
+      <w:bookmarkStart w:id="10" w:name="_Toc30585865"/>
+      <w:r>
+        <w:t>Ausblick</w:t>
+      </w:r>
+      <w:bookmarkEnd w:id="10"/>
+    </w:p>
+    <w:p>
+      <w:r>
+        <w:t>Als weiteres Feature sollte es möglich sein Kennlinien zu einem bestimmten Modul, anstatt nur zu einem Modultyp hochzuladen. Desweiteren muss die</w:t>
+      </w:r>
+      <w:r>
+        <w:t xml:space="preserve"> Cardpresenter Komponente mit der Presenter Komponente vereint werden, da beide Komponenten fast identisch sind. </w:t>
+      </w:r>
+    </w:p>
+    <w:p>
+      <w:pPr>
+        <w:pStyle w:val="berschrift2"/>
+      </w:pPr>
+      <w:bookmarkStart w:id="11" w:name="_Toc30585866"/>
+      <w:bookmarkStart w:id="12" w:name="_GoBack"/>
+      <w:bookmarkEnd w:id="12"/>
+      <w:r>
+        <w:t>Fazit</w:t>
+      </w:r>
+      <w:bookmarkEnd w:id="11"/>
+      <w:r>
+        <w:t xml:space="preserve"> </w:t>
+      </w:r>
+    </w:p>
+    <w:p>
+      <w:r>
+        <w:t>Die Planung zu Beginn</w:t>
+      </w:r>
+      <w:r>
+        <w:t xml:space="preserve"> war zum Teil etwas schwierig, da die Einarbeitung in das vorhandene Projekt viel Zeit in Anspruch genommen hat und es Missverständnisse bei den Anforderungen gab. Doch die Erstellung des Grob- und Feinkonzeptes war trotzdem sehr hilfreich. </w:t>
+      </w:r>
+    </w:p>
+    <w:p>
+      <w:r>
+        <w:t>Durch die gute Kommunikation und Gruppendynamik</w:t>
+      </w:r>
+      <w:r>
+        <w:t xml:space="preserve"> blieben wir immer auf dem aktuellen Stand und konnten dadurch auch unsere Meilensteine gut einhalten. </w:t>
+      </w:r>
+    </w:p>
+    <w:p>
+      <w:r>
+        <w:t>Der Puffer am Ende unseres Gantt-Diagramms war gut geplant, da wir wegen der Feiertage zwei unserer eigenen Meilensteine nach hinten verschieben mussten.</w:t>
+      </w:r>
+    </w:p>
+    <w:p>
+      <w:pPr>
+        <w:pStyle w:val="berschrift1"/>
+      </w:pPr>
+      <w:bookmarkStart w:id="13" w:name="_Toc30585867"/>
+      <w:r>
+        <w:t>Installationshinweise und Benutzerhandbuch</w:t>
+      </w:r>
+      <w:bookmarkEnd w:id="13"/>
+    </w:p>
+    <w:p/>
+    <w:p>
+      <w:pPr>
+        <w:pStyle w:val="berschrift2"/>
+      </w:pPr>
+      <w:bookmarkStart w:id="14" w:name="_Toc30585868"/>
+      <w:r>
+        <w:t>Installationshinweise</w:t>
+      </w:r>
+      <w:bookmarkEnd w:id="14"/>
+    </w:p>
+    <w:p>
+      <w:r>
         <w:t>Hannes</w:t>
       </w:r>
     </w:p>
     <w:p>
       <w:pPr>
-        <w:pStyle w:val="Heading1"/>
-        <w:rPr>
-          <w:lang w:val="en-NZ"/>
-        </w:rPr>
-      </w:pPr>
-      <w:bookmarkStart w:id="7" w:name="_Toc30585862"/>
-      <w:r>
-        <w:rPr>
-          <w:lang w:val="en-NZ"/>
-        </w:rPr>
-        <w:t>Konzeptionelle Arbeiten</w:t>
-      </w:r>
-      <w:bookmarkEnd w:id="7"/>
-    </w:p>
-    <w:p>
-      <w:pPr>
-        <w:rPr>
-          <w:lang w:val="en-NZ"/>
-        </w:rPr>
-      </w:pPr>
-      <w:r>
-        <w:rPr>
-          <w:lang w:val="en-NZ"/>
-        </w:rPr>
-        <w:t>Alle</w:t>
-      </w:r>
-    </w:p>
-    <w:p>
-      <w:pPr>
-        <w:pStyle w:val="Heading1"/>
-        <w:rPr>
-          <w:lang w:val="en-NZ"/>
-        </w:rPr>
-      </w:pPr>
-      <w:bookmarkStart w:id="8" w:name="_Toc30585863"/>
-      <w:r>
-        <w:rPr>
-          <w:lang w:val="en-NZ"/>
-        </w:rPr>
-        <w:t>Code-Implementierungsdetails</w:t>
-      </w:r>
-      <w:bookmarkEnd w:id="8"/>
-    </w:p>
-    <w:p>
-      <w:pPr>
-        <w:rPr>
-          <w:lang w:val="en-NZ"/>
-        </w:rPr>
-      </w:pPr>
-      <w:r>
-        <w:rPr>
-          <w:lang w:val="en-NZ"/>
-        </w:rPr>
-        <w:t>Alle</w:t>
-      </w:r>
+        <w:pStyle w:val="berschrift2"/>
+      </w:pPr>
+      <w:bookmarkStart w:id="15" w:name="_Toc30585869"/>
+      <w:r>
+        <w:t>Benutzerhandbuch</w:t>
+      </w:r>
+      <w:bookmarkEnd w:id="15"/>
+    </w:p>
+    <w:p>
+      <w:r>
+        <w:t>Moritz</w:t>
+      </w:r>
+    </w:p>
+    <w:p/>
+    <w:p>
+      <w:pPr>
+        <w:pStyle w:val="berschrift1"/>
+      </w:pPr>
+      <w:bookmarkStart w:id="16" w:name="_Toc30585870"/>
+      <w:r>
+        <w:t>Quellenverzeichnis</w:t>
+      </w:r>
+      <w:bookmarkEnd w:id="16"/>
+    </w:p>
+    <w:p/>
+    <w:p>
+      <w:pPr>
+        <w:pStyle w:val="berschrift1"/>
+      </w:pPr>
+      <w:bookmarkStart w:id="17" w:name="_Toc30585871"/>
+      <w:r>
+        <w:t>Anlagen</w:t>
+      </w:r>
+      <w:bookmarkEnd w:id="17"/>
+    </w:p>
+    <w:p>
+      <w:pPr>
+        <w:spacing w:after="0" w:line="240" w:lineRule="auto"/>
+      </w:pPr>
     </w:p>
     <w:p>
       <w:pPr>
@@ -2881,238 +3352,12 @@
           <w:color w:val="365F91"/>
           <w:sz w:val="28"/>
           <w:szCs w:val="28"/>
-          <w:lang w:val="en-NZ"/>
         </w:rPr>
       </w:pPr>
-      <w:r>
-        <w:rPr>
-          <w:lang w:val="en-NZ"/>
-        </w:rPr>
-        <w:br w:type="page"/>
-      </w:r>
-    </w:p>
-    <w:p>
-      <w:pPr>
-        <w:pStyle w:val="Heading1"/>
-        <w:rPr>
-          <w:lang w:val="en-NZ"/>
-        </w:rPr>
-      </w:pPr>
-      <w:bookmarkStart w:id="9" w:name="_Toc30585864"/>
-      <w:r>
-        <w:rPr>
-          <w:lang w:val="en-NZ"/>
-        </w:rPr>
-        <w:lastRenderedPageBreak/>
-        <w:t>Ausblick und Fazit</w:t>
-      </w:r>
-      <w:bookmarkEnd w:id="9"/>
-    </w:p>
-    <w:p>
-      <w:pPr>
-        <w:rPr>
-          <w:lang w:val="en-NZ"/>
-        </w:rPr>
-      </w:pPr>
-      <w:r>
-        <w:rPr>
-          <w:lang w:val="en-NZ"/>
-        </w:rPr>
-        <w:t>Michelle</w:t>
-      </w:r>
-    </w:p>
-    <w:p>
-      <w:pPr>
-        <w:pStyle w:val="Heading2"/>
-        <w:rPr>
-          <w:lang w:val="en-NZ"/>
-        </w:rPr>
-      </w:pPr>
-      <w:bookmarkStart w:id="10" w:name="_Toc30585865"/>
-      <w:r>
-        <w:rPr>
-          <w:lang w:val="en-NZ"/>
-        </w:rPr>
-        <w:t>Ausblick</w:t>
-      </w:r>
-      <w:bookmarkEnd w:id="10"/>
-    </w:p>
-    <w:p>
-      <w:pPr>
-        <w:pStyle w:val="Heading2"/>
-        <w:rPr>
-          <w:lang w:val="en-NZ"/>
-        </w:rPr>
-      </w:pPr>
-      <w:bookmarkStart w:id="11" w:name="_Toc30585866"/>
-      <w:r>
-        <w:rPr>
-          <w:lang w:val="en-NZ"/>
-        </w:rPr>
-        <w:t>Fazit</w:t>
-      </w:r>
-      <w:bookmarkEnd w:id="11"/>
-      <w:r>
-        <w:rPr>
-          <w:lang w:val="en-NZ"/>
-        </w:rPr>
-        <w:t xml:space="preserve"> </w:t>
-      </w:r>
-    </w:p>
-    <w:p>
-      <w:pPr>
-        <w:pStyle w:val="Heading1"/>
-        <w:rPr>
-          <w:lang w:val="en-NZ"/>
-        </w:rPr>
-      </w:pPr>
-      <w:bookmarkStart w:id="12" w:name="_Toc30585867"/>
-      <w:r>
-        <w:rPr>
-          <w:lang w:val="en-NZ"/>
-        </w:rPr>
-        <w:t>Installationshinweise und Benutzerhandbuch</w:t>
-      </w:r>
-      <w:bookmarkEnd w:id="12"/>
-    </w:p>
-    <w:p>
-      <w:pPr>
-        <w:rPr>
-          <w:lang w:val="en-NZ"/>
-        </w:rPr>
-      </w:pPr>
-    </w:p>
-    <w:p>
-      <w:pPr>
-        <w:pStyle w:val="Heading2"/>
-        <w:rPr>
-          <w:lang w:val="en-NZ"/>
-        </w:rPr>
-      </w:pPr>
-      <w:bookmarkStart w:id="13" w:name="_Toc30585868"/>
-      <w:r>
-        <w:rPr>
-          <w:lang w:val="en-NZ"/>
-        </w:rPr>
-        <w:t>Installationshinweise</w:t>
-      </w:r>
-      <w:bookmarkEnd w:id="13"/>
-    </w:p>
-    <w:p>
-      <w:pPr>
-        <w:rPr>
-          <w:lang w:val="en-NZ"/>
-        </w:rPr>
-      </w:pPr>
-      <w:r>
-        <w:rPr>
-          <w:lang w:val="en-NZ"/>
-        </w:rPr>
-        <w:t>Hannes</w:t>
-      </w:r>
-    </w:p>
-    <w:p>
-      <w:pPr>
-        <w:pStyle w:val="Heading2"/>
-        <w:rPr>
-          <w:lang w:val="en-NZ"/>
-        </w:rPr>
-      </w:pPr>
-      <w:bookmarkStart w:id="14" w:name="_Toc30585869"/>
-      <w:r>
-        <w:rPr>
-          <w:lang w:val="en-NZ"/>
-        </w:rPr>
-        <w:t>Benutzerhandbuch</w:t>
-      </w:r>
-      <w:bookmarkEnd w:id="14"/>
-    </w:p>
-    <w:p>
-      <w:pPr>
-        <w:rPr>
-          <w:lang w:val="en-NZ"/>
-        </w:rPr>
-      </w:pPr>
-      <w:r>
-        <w:rPr>
-          <w:lang w:val="en-NZ"/>
-        </w:rPr>
-        <w:t>Moritz</w:t>
-      </w:r>
-      <w:bookmarkStart w:id="15" w:name="_GoBack"/>
-      <w:bookmarkEnd w:id="15"/>
-    </w:p>
-    <w:p>
-      <w:pPr>
-        <w:rPr>
-          <w:lang w:val="en-NZ"/>
-        </w:rPr>
-      </w:pPr>
-    </w:p>
-    <w:p>
-      <w:pPr>
-        <w:pStyle w:val="Heading1"/>
-        <w:rPr>
-          <w:lang w:val="en-NZ"/>
-        </w:rPr>
-      </w:pPr>
-      <w:bookmarkStart w:id="16" w:name="_Toc30585870"/>
-      <w:r>
-        <w:rPr>
-          <w:lang w:val="en-NZ"/>
-        </w:rPr>
-        <w:t>Quellenverzeichnis</w:t>
-      </w:r>
-      <w:bookmarkEnd w:id="16"/>
-    </w:p>
-    <w:p>
-      <w:pPr>
-        <w:rPr>
-          <w:lang w:val="en-NZ"/>
-        </w:rPr>
-      </w:pPr>
-    </w:p>
-    <w:p>
-      <w:pPr>
-        <w:pStyle w:val="Heading1"/>
-        <w:rPr>
-          <w:lang w:val="en-NZ"/>
-        </w:rPr>
-      </w:pPr>
-      <w:bookmarkStart w:id="17" w:name="_Toc30585871"/>
-      <w:r>
-        <w:rPr>
-          <w:lang w:val="en-NZ"/>
-        </w:rPr>
-        <w:t>Anlagen</w:t>
-      </w:r>
-      <w:bookmarkEnd w:id="17"/>
-    </w:p>
-    <w:p>
-      <w:pPr>
-        <w:spacing w:after="0" w:line="240" w:lineRule="auto"/>
-        <w:rPr>
-          <w:lang w:val="en-NZ"/>
-        </w:rPr>
-      </w:pPr>
-    </w:p>
-    <w:p>
-      <w:pPr>
-        <w:spacing w:after="0" w:line="240" w:lineRule="auto"/>
-        <w:rPr>
-          <w:rFonts w:ascii="Cambria" w:eastAsia="Times New Roman" w:hAnsi="Cambria"/>
-          <w:b/>
-          <w:bCs/>
-          <w:color w:val="365F91"/>
-          <w:sz w:val="28"/>
-          <w:szCs w:val="28"/>
-          <w:lang w:val="en-NZ"/>
-        </w:rPr>
-      </w:pPr>
     </w:p>
     <w:sectPr>
-      <w:footerReference w:type="default" r:id="rId10"/>
-      <w:footerReference w:type="first" r:id="rId11"/>
+      <w:footerReference w:type="default" r:id="rId15"/>
+      <w:footerReference w:type="first" r:id="rId16"/>
       <w:pgSz w:w="11906" w:h="16838"/>
       <w:pgMar w:top="1418" w:right="1418" w:bottom="1134" w:left="1701" w:header="709" w:footer="709" w:gutter="0"/>
       <w:pgNumType w:start="1"/>
@@ -3152,7 +3397,7 @@
 <w:ftr xmlns:wpc="http://schemas.microsoft.com/office/word/2010/wordprocessingCanvas" xmlns:cx="http://schemas.microsoft.com/office/drawing/2014/chartex" xmlns:cx1="http://schemas.microsoft.com/office/drawing/2015/9/8/chartex" xmlns:cx2="http://schemas.microsoft.com/office/drawing/2015/10/21/chartex" xmlns:cx3="http://schemas.microsoft.com/office/drawing/2016/5/9/chartex" xmlns:cx4="http://schemas.microsoft.com/office/drawing/2016/5/10/chartex" xmlns:cx5="http://schemas.microsoft.com/office/drawing/2016/5/11/chartex" xmlns:cx6="http://schemas.microsoft.com/office/drawing/2016/5/12/chartex" xmlns:cx7="http://schemas.microsoft.com/office/drawing/2016/5/13/chartex" xmlns:cx8="http://schemas.microsoft.com/office/drawing/2016/5/14/chartex" xmlns:mc="http://schemas.openxmlformats.org/markup-compatibility/2006" xmlns:aink="http://schemas.microsoft.com/office/drawing/2016/ink" xmlns:am3d="http://schemas.microsoft.com/office/drawing/2017/model3d" xmlns:o="urn:schemas-microsoft-com:office:office" xmlns:r="http://schemas.openxmlformats.org/officeDocument/2006/relationships" xmlns:m="http://schemas.openxmlformats.org/officeDocument/2006/math" xmlns:v="urn:schemas-microsoft-com:vml" xmlns:wp14="http://schemas.microsoft.com/office/word/2010/wordprocessingDrawing" xmlns:wp="http://schemas.openxmlformats.org/drawingml/2006/wordprocessingDrawing" xmlns:w10="urn:schemas-microsoft-com:office:word" xmlns:w="http://schemas.openxmlformats.org/wordprocessingml/2006/main" xmlns:w14="http://schemas.microsoft.com/office/word/2010/wordml" xmlns:w15="http://schemas.microsoft.com/office/word/2012/wordml" xmlns:w16cid="http://schemas.microsoft.com/office/word/2016/wordml/cid" xmlns:w16se="http://schemas.microsoft.com/office/word/2015/wordml/symex" xmlns:wpg="http://schemas.microsoft.com/office/word/2010/wordprocessingGroup" xmlns:wpi="http://schemas.microsoft.com/office/word/2010/wordprocessingInk" xmlns:wne="http://schemas.microsoft.com/office/word/2006/wordml" xmlns:wps="http://schemas.microsoft.com/office/word/2010/wordprocessingShape" mc:Ignorable="w14 w15 w16se w16cid wp14">
   <w:p>
     <w:pPr>
-      <w:pStyle w:val="Footer"/>
+      <w:pStyle w:val="Fuzeile"/>
       <w:tabs>
         <w:tab w:val="clear" w:pos="4536"/>
         <w:tab w:val="clear" w:pos="9072"/>
@@ -3181,7 +3426,7 @@
     <w:sdtContent>
       <w:p>
         <w:pPr>
-          <w:pStyle w:val="Footer"/>
+          <w:pStyle w:val="Fuzeile"/>
           <w:jc w:val="right"/>
         </w:pPr>
         <w:r>
@@ -3210,7 +3455,7 @@
   </w:sdt>
   <w:p>
     <w:pPr>
-      <w:pStyle w:val="Footer"/>
+      <w:pStyle w:val="Fuzeile"/>
     </w:pPr>
   </w:p>
 </w:ftr>
@@ -3234,7 +3479,7 @@
     <w:sdtContent>
       <w:p>
         <w:pPr>
-          <w:pStyle w:val="Footer"/>
+          <w:pStyle w:val="Fuzeile"/>
           <w:jc w:val="right"/>
         </w:pPr>
         <w:r>
@@ -3263,7 +3508,7 @@
   </w:sdt>
   <w:p>
     <w:pPr>
-      <w:pStyle w:val="Footer"/>
+      <w:pStyle w:val="Fuzeile"/>
       <w:tabs>
         <w:tab w:val="clear" w:pos="4536"/>
         <w:tab w:val="clear" w:pos="9072"/>
@@ -3391,6 +3636,118 @@
     </w:lvl>
   </w:abstractNum>
   <w:abstractNum w:abstractNumId="1" w15:restartNumberingAfterBreak="0">
+    <w:nsid w:val="0C5431BC"/>
+    <w:multiLevelType w:val="hybridMultilevel"/>
+    <w:tmpl w:val="11F0865E"/>
+    <w:lvl w:ilvl="0" w:tplc="372C23AE">
+      <w:numFmt w:val="bullet"/>
+      <w:lvlText w:val=""/>
+      <w:lvlJc w:val="left"/>
+      <w:pPr>
+        <w:ind w:left="720" w:hanging="360"/>
+      </w:pPr>
+      <w:rPr>
+        <w:rFonts w:ascii="Symbol" w:eastAsia="Calibri" w:hAnsi="Symbol" w:cs="Times New Roman" w:hint="default"/>
+      </w:rPr>
+    </w:lvl>
+    <w:lvl w:ilvl="1" w:tplc="04070003" w:tentative="1">
+      <w:start w:val="1"/>
+      <w:numFmt w:val="bullet"/>
+      <w:lvlText w:val="o"/>
+      <w:lvlJc w:val="left"/>
+      <w:pPr>
+        <w:ind w:left="1440" w:hanging="360"/>
+      </w:pPr>
+      <w:rPr>
+        <w:rFonts w:ascii="Courier New" w:hAnsi="Courier New" w:cs="Courier New" w:hint="default"/>
+      </w:rPr>
+    </w:lvl>
+    <w:lvl w:ilvl="2" w:tplc="04070005" w:tentative="1">
+      <w:start w:val="1"/>
+      <w:numFmt w:val="bullet"/>
+      <w:lvlText w:val=""/>
+      <w:lvlJc w:val="left"/>
+      <w:pPr>
+        <w:ind w:left="2160" w:hanging="360"/>
+      </w:pPr>
+      <w:rPr>
+        <w:rFonts w:ascii="Wingdings" w:hAnsi="Wingdings" w:hint="default"/>
+      </w:rPr>
+    </w:lvl>
+    <w:lvl w:ilvl="3" w:tplc="04070001" w:tentative="1">
+      <w:start w:val="1"/>
+      <w:numFmt w:val="bullet"/>
+      <w:lvlText w:val=""/>
+      <w:lvlJc w:val="left"/>
+      <w:pPr>
+        <w:ind w:left="2880" w:hanging="360"/>
+      </w:pPr>
+      <w:rPr>
+        <w:rFonts w:ascii="Symbol" w:hAnsi="Symbol" w:hint="default"/>
+      </w:rPr>
+    </w:lvl>
+    <w:lvl w:ilvl="4" w:tplc="04070003" w:tentative="1">
+      <w:start w:val="1"/>
+      <w:numFmt w:val="bullet"/>
+      <w:lvlText w:val="o"/>
+      <w:lvlJc w:val="left"/>
+      <w:pPr>
+        <w:ind w:left="3600" w:hanging="360"/>
+      </w:pPr>
+      <w:rPr>
+        <w:rFonts w:ascii="Courier New" w:hAnsi="Courier New" w:cs="Courier New" w:hint="default"/>
+      </w:rPr>
+    </w:lvl>
+    <w:lvl w:ilvl="5" w:tplc="04070005" w:tentative="1">
+      <w:start w:val="1"/>
+      <w:numFmt w:val="bullet"/>
+      <w:lvlText w:val=""/>
+      <w:lvlJc w:val="left"/>
+      <w:pPr>
+        <w:ind w:left="4320" w:hanging="360"/>
+      </w:pPr>
+      <w:rPr>
+        <w:rFonts w:ascii="Wingdings" w:hAnsi="Wingdings" w:hint="default"/>
+      </w:rPr>
+    </w:lvl>
+    <w:lvl w:ilvl="6" w:tplc="04070001" w:tentative="1">
+      <w:start w:val="1"/>
+      <w:numFmt w:val="bullet"/>
+      <w:lvlText w:val=""/>
+      <w:lvlJc w:val="left"/>
+      <w:pPr>
+        <w:ind w:left="5040" w:hanging="360"/>
+      </w:pPr>
+      <w:rPr>
+        <w:rFonts w:ascii="Symbol" w:hAnsi="Symbol" w:hint="default"/>
+      </w:rPr>
+    </w:lvl>
+    <w:lvl w:ilvl="7" w:tplc="04070003" w:tentative="1">
+      <w:start w:val="1"/>
+      <w:numFmt w:val="bullet"/>
+      <w:lvlText w:val="o"/>
+      <w:lvlJc w:val="left"/>
+      <w:pPr>
+        <w:ind w:left="5760" w:hanging="360"/>
+      </w:pPr>
+      <w:rPr>
+        <w:rFonts w:ascii="Courier New" w:hAnsi="Courier New" w:cs="Courier New" w:hint="default"/>
+      </w:rPr>
+    </w:lvl>
+    <w:lvl w:ilvl="8" w:tplc="04070005" w:tentative="1">
+      <w:start w:val="1"/>
+      <w:numFmt w:val="bullet"/>
+      <w:lvlText w:val=""/>
+      <w:lvlJc w:val="left"/>
+      <w:pPr>
+        <w:ind w:left="6480" w:hanging="360"/>
+      </w:pPr>
+      <w:rPr>
+        <w:rFonts w:ascii="Wingdings" w:hAnsi="Wingdings" w:hint="default"/>
+      </w:rPr>
+    </w:lvl>
+  </w:abstractNum>
+  <w:abstractNum w:abstractNumId="2" w15:restartNumberingAfterBreak="0">
     <w:nsid w:val="1469299E"/>
     <w:multiLevelType w:val="hybridMultilevel"/>
     <w:tmpl w:val="F2F06BA4"/>
@@ -3479,7 +3836,7 @@
       </w:pPr>
     </w:lvl>
   </w:abstractNum>
-  <w:abstractNum w:abstractNumId="2" w15:restartNumberingAfterBreak="0">
+  <w:abstractNum w:abstractNumId="3" w15:restartNumberingAfterBreak="0">
     <w:nsid w:val="16097996"/>
     <w:multiLevelType w:val="multilevel"/>
     <w:tmpl w:val="354617AE"/>
@@ -3600,7 +3957,7 @@
       </w:rPr>
     </w:lvl>
   </w:abstractNum>
-  <w:abstractNum w:abstractNumId="3" w15:restartNumberingAfterBreak="0">
+  <w:abstractNum w:abstractNumId="4" w15:restartNumberingAfterBreak="0">
     <w:nsid w:val="1C3732DB"/>
     <w:multiLevelType w:val="hybridMultilevel"/>
     <w:tmpl w:val="CBB8EEFA"/>
@@ -3689,7 +4046,7 @@
       </w:pPr>
     </w:lvl>
   </w:abstractNum>
-  <w:abstractNum w:abstractNumId="4" w15:restartNumberingAfterBreak="0">
+  <w:abstractNum w:abstractNumId="5" w15:restartNumberingAfterBreak="0">
     <w:nsid w:val="1EFC4F2C"/>
     <w:multiLevelType w:val="hybridMultilevel"/>
     <w:tmpl w:val="BDF4DB5A"/>
@@ -3778,7 +4135,119 @@
       </w:pPr>
     </w:lvl>
   </w:abstractNum>
-  <w:abstractNum w:abstractNumId="5" w15:restartNumberingAfterBreak="0">
+  <w:abstractNum w:abstractNumId="6" w15:restartNumberingAfterBreak="0">
+    <w:nsid w:val="241A213E"/>
+    <w:multiLevelType w:val="hybridMultilevel"/>
+    <w:tmpl w:val="D3CAA36E"/>
+    <w:lvl w:ilvl="0" w:tplc="91E81416">
+      <w:numFmt w:val="bullet"/>
+      <w:lvlText w:val=""/>
+      <w:lvlJc w:val="left"/>
+      <w:pPr>
+        <w:ind w:left="720" w:hanging="360"/>
+      </w:pPr>
+      <w:rPr>
+        <w:rFonts w:ascii="Symbol" w:eastAsia="Calibri" w:hAnsi="Symbol" w:cs="Times New Roman" w:hint="default"/>
+      </w:rPr>
+    </w:lvl>
+    <w:lvl w:ilvl="1" w:tplc="04070003" w:tentative="1">
+      <w:start w:val="1"/>
+      <w:numFmt w:val="bullet"/>
+      <w:lvlText w:val="o"/>
+      <w:lvlJc w:val="left"/>
+      <w:pPr>
+        <w:ind w:left="1440" w:hanging="360"/>
+      </w:pPr>
+      <w:rPr>
+        <w:rFonts w:ascii="Courier New" w:hAnsi="Courier New" w:cs="Courier New" w:hint="default"/>
+      </w:rPr>
+    </w:lvl>
+    <w:lvl w:ilvl="2" w:tplc="04070005" w:tentative="1">
+      <w:start w:val="1"/>
+      <w:numFmt w:val="bullet"/>
+      <w:lvlText w:val=""/>
+      <w:lvlJc w:val="left"/>
+      <w:pPr>
+        <w:ind w:left="2160" w:hanging="360"/>
+      </w:pPr>
+      <w:rPr>
+        <w:rFonts w:ascii="Wingdings" w:hAnsi="Wingdings" w:hint="default"/>
+      </w:rPr>
+    </w:lvl>
+    <w:lvl w:ilvl="3" w:tplc="04070001" w:tentative="1">
+      <w:start w:val="1"/>
+      <w:numFmt w:val="bullet"/>
+      <w:lvlText w:val=""/>
+      <w:lvlJc w:val="left"/>
+      <w:pPr>
+        <w:ind w:left="2880" w:hanging="360"/>
+      </w:pPr>
+      <w:rPr>
+        <w:rFonts w:ascii="Symbol" w:hAnsi="Symbol" w:hint="default"/>
+      </w:rPr>
+    </w:lvl>
+    <w:lvl w:ilvl="4" w:tplc="04070003" w:tentative="1">
+      <w:start w:val="1"/>
+      <w:numFmt w:val="bullet"/>
+      <w:lvlText w:val="o"/>
+      <w:lvlJc w:val="left"/>
+      <w:pPr>
+        <w:ind w:left="3600" w:hanging="360"/>
+      </w:pPr>
+      <w:rPr>
+        <w:rFonts w:ascii="Courier New" w:hAnsi="Courier New" w:cs="Courier New" w:hint="default"/>
+      </w:rPr>
+    </w:lvl>
+    <w:lvl w:ilvl="5" w:tplc="04070005" w:tentative="1">
+      <w:start w:val="1"/>
+      <w:numFmt w:val="bullet"/>
+      <w:lvlText w:val=""/>
+      <w:lvlJc w:val="left"/>
+      <w:pPr>
+        <w:ind w:left="4320" w:hanging="360"/>
+      </w:pPr>
+      <w:rPr>
+        <w:rFonts w:ascii="Wingdings" w:hAnsi="Wingdings" w:hint="default"/>
+      </w:rPr>
+    </w:lvl>
+    <w:lvl w:ilvl="6" w:tplc="04070001" w:tentative="1">
+      <w:start w:val="1"/>
+      <w:numFmt w:val="bullet"/>
+      <w:lvlText w:val=""/>
+      <w:lvlJc w:val="left"/>
+      <w:pPr>
+        <w:ind w:left="5040" w:hanging="360"/>
+      </w:pPr>
+      <w:rPr>
+        <w:rFonts w:ascii="Symbol" w:hAnsi="Symbol" w:hint="default"/>
+      </w:rPr>
+    </w:lvl>
+    <w:lvl w:ilvl="7" w:tplc="04070003" w:tentative="1">
+      <w:start w:val="1"/>
+      <w:numFmt w:val="bullet"/>
+      <w:lvlText w:val="o"/>
+      <w:lvlJc w:val="left"/>
+      <w:pPr>
+        <w:ind w:left="5760" w:hanging="360"/>
+      </w:pPr>
+      <w:rPr>
+        <w:rFonts w:ascii="Courier New" w:hAnsi="Courier New" w:cs="Courier New" w:hint="default"/>
+      </w:rPr>
+    </w:lvl>
+    <w:lvl w:ilvl="8" w:tplc="04070005" w:tentative="1">
+      <w:start w:val="1"/>
+      <w:numFmt w:val="bullet"/>
+      <w:lvlText w:val=""/>
+      <w:lvlJc w:val="left"/>
+      <w:pPr>
+        <w:ind w:left="6480" w:hanging="360"/>
+      </w:pPr>
+      <w:rPr>
+        <w:rFonts w:ascii="Wingdings" w:hAnsi="Wingdings" w:hint="default"/>
+      </w:rPr>
+    </w:lvl>
+  </w:abstractNum>
+  <w:abstractNum w:abstractNumId="7" w15:restartNumberingAfterBreak="0">
     <w:nsid w:val="373777B4"/>
     <w:multiLevelType w:val="hybridMultilevel"/>
     <w:tmpl w:val="1D2812A2"/>
@@ -3864,7 +4333,7 @@
       </w:pPr>
     </w:lvl>
   </w:abstractNum>
-  <w:abstractNum w:abstractNumId="6" w15:restartNumberingAfterBreak="0">
+  <w:abstractNum w:abstractNumId="8" w15:restartNumberingAfterBreak="0">
     <w:nsid w:val="3FDA58A2"/>
     <w:multiLevelType w:val="hybridMultilevel"/>
     <w:tmpl w:val="4CC46AAE"/>
@@ -3977,7 +4446,7 @@
       </w:rPr>
     </w:lvl>
   </w:abstractNum>
-  <w:abstractNum w:abstractNumId="7" w15:restartNumberingAfterBreak="0">
+  <w:abstractNum w:abstractNumId="9" w15:restartNumberingAfterBreak="0">
     <w:nsid w:val="57411F08"/>
     <w:multiLevelType w:val="multilevel"/>
     <w:tmpl w:val="D90A1834"/>
@@ -4098,14 +4567,14 @@
       </w:rPr>
     </w:lvl>
   </w:abstractNum>
-  <w:abstractNum w:abstractNumId="8" w15:restartNumberingAfterBreak="0">
+  <w:abstractNum w:abstractNumId="10" w15:restartNumberingAfterBreak="0">
     <w:nsid w:val="59A7304C"/>
     <w:multiLevelType w:val="multilevel"/>
     <w:tmpl w:val="04070025"/>
     <w:lvl w:ilvl="0">
       <w:start w:val="1"/>
       <w:numFmt w:val="decimal"/>
-      <w:pStyle w:val="Heading1"/>
+      <w:pStyle w:val="berschrift1"/>
       <w:lvlText w:val="%1"/>
       <w:lvlJc w:val="left"/>
       <w:pPr>
@@ -4118,7 +4587,7 @@
     <w:lvl w:ilvl="1">
       <w:start w:val="1"/>
       <w:numFmt w:val="decimal"/>
-      <w:pStyle w:val="Heading2"/>
+      <w:pStyle w:val="berschrift2"/>
       <w:lvlText w:val="%1.%2"/>
       <w:lvlJc w:val="left"/>
       <w:pPr>
@@ -4131,7 +4600,7 @@
     <w:lvl w:ilvl="2">
       <w:start w:val="1"/>
       <w:numFmt w:val="decimal"/>
-      <w:pStyle w:val="Heading3"/>
+      <w:pStyle w:val="berschrift3"/>
       <w:lvlText w:val="%1.%2.%3"/>
       <w:lvlJc w:val="left"/>
       <w:pPr>
@@ -4144,7 +4613,7 @@
     <w:lvl w:ilvl="3">
       <w:start w:val="1"/>
       <w:numFmt w:val="decimal"/>
-      <w:pStyle w:val="Heading4"/>
+      <w:pStyle w:val="berschrift4"/>
       <w:lvlText w:val="%1.%2.%3.%4"/>
       <w:lvlJc w:val="left"/>
       <w:pPr>
@@ -4157,7 +4626,7 @@
     <w:lvl w:ilvl="4">
       <w:start w:val="1"/>
       <w:numFmt w:val="decimal"/>
-      <w:pStyle w:val="Heading5"/>
+      <w:pStyle w:val="berschrift5"/>
       <w:lvlText w:val="%1.%2.%3.%4.%5"/>
       <w:lvlJc w:val="left"/>
       <w:pPr>
@@ -4170,7 +4639,7 @@
     <w:lvl w:ilvl="5">
       <w:start w:val="1"/>
       <w:numFmt w:val="decimal"/>
-      <w:pStyle w:val="Heading6"/>
+      <w:pStyle w:val="berschrift6"/>
       <w:lvlText w:val="%1.%2.%3.%4.%5.%6"/>
       <w:lvlJc w:val="left"/>
       <w:pPr>
@@ -4183,7 +4652,7 @@
     <w:lvl w:ilvl="6">
       <w:start w:val="1"/>
       <w:numFmt w:val="decimal"/>
-      <w:pStyle w:val="Heading7"/>
+      <w:pStyle w:val="berschrift7"/>
       <w:lvlText w:val="%1.%2.%3.%4.%5.%6.%7"/>
       <w:lvlJc w:val="left"/>
       <w:pPr>
@@ -4196,7 +4665,7 @@
     <w:lvl w:ilvl="7">
       <w:start w:val="1"/>
       <w:numFmt w:val="decimal"/>
-      <w:pStyle w:val="Heading8"/>
+      <w:pStyle w:val="berschrift8"/>
       <w:lvlText w:val="%1.%2.%3.%4.%5.%6.%7.%8"/>
       <w:lvlJc w:val="left"/>
       <w:pPr>
@@ -4209,7 +4678,7 @@
     <w:lvl w:ilvl="8">
       <w:start w:val="1"/>
       <w:numFmt w:val="decimal"/>
-      <w:pStyle w:val="Heading9"/>
+      <w:pStyle w:val="berschrift9"/>
       <w:lvlText w:val="%1.%2.%3.%4.%5.%6.%7.%8.%9"/>
       <w:lvlJc w:val="left"/>
       <w:pPr>
@@ -4220,7 +4689,7 @@
       </w:rPr>
     </w:lvl>
   </w:abstractNum>
-  <w:abstractNum w:abstractNumId="9" w15:restartNumberingAfterBreak="0">
+  <w:abstractNum w:abstractNumId="11" w15:restartNumberingAfterBreak="0">
     <w:nsid w:val="61245DEA"/>
     <w:multiLevelType w:val="hybridMultilevel"/>
     <w:tmpl w:val="F8FEDF60"/>
@@ -4336,31 +4805,37 @@
     <w:abstractNumId w:val="0"/>
   </w:num>
   <w:num w:numId="2">
+    <w:abstractNumId w:val="3"/>
+  </w:num>
+  <w:num w:numId="3">
+    <w:abstractNumId w:val="10"/>
+  </w:num>
+  <w:num w:numId="4">
+    <w:abstractNumId w:val="8"/>
+  </w:num>
+  <w:num w:numId="5">
     <w:abstractNumId w:val="2"/>
   </w:num>
-  <w:num w:numId="3">
-    <w:abstractNumId w:val="8"/>
+  <w:num w:numId="6">
+    <w:abstractNumId w:val="4"/>
   </w:num>
-  <w:num w:numId="4">
+  <w:num w:numId="7">
+    <w:abstractNumId w:val="5"/>
+  </w:num>
+  <w:num w:numId="8">
+    <w:abstractNumId w:val="7"/>
+  </w:num>
+  <w:num w:numId="9">
+    <w:abstractNumId w:val="9"/>
+  </w:num>
+  <w:num w:numId="10">
+    <w:abstractNumId w:val="11"/>
+  </w:num>
+  <w:num w:numId="11">
     <w:abstractNumId w:val="6"/>
   </w:num>
-  <w:num w:numId="5">
+  <w:num w:numId="12">
     <w:abstractNumId w:val="1"/>
-  </w:num>
-  <w:num w:numId="6">
-    <w:abstractNumId w:val="3"/>
-  </w:num>
-  <w:num w:numId="7">
-    <w:abstractNumId w:val="4"/>
-  </w:num>
-  <w:num w:numId="8">
-    <w:abstractNumId w:val="5"/>
-  </w:num>
-  <w:num w:numId="9">
-    <w:abstractNumId w:val="7"/>
-  </w:num>
-  <w:num w:numId="10">
-    <w:abstractNumId w:val="9"/>
   </w:num>
 </w:numbering>
 </file>
@@ -4754,7 +5229,7 @@
     <w:lsdException w:name="Unresolved Mention" w:semiHidden="1" w:unhideWhenUsed="1"/>
     <w:lsdException w:name="Smart Link" w:semiHidden="1" w:unhideWhenUsed="1"/>
   </w:latentStyles>
-  <w:style w:type="paragraph" w:default="1" w:styleId="Normal">
+  <w:style w:type="paragraph" w:default="1" w:styleId="Standard">
     <w:name w:val="Normal"/>
     <w:qFormat/>
     <w:pPr>
@@ -4766,11 +5241,11 @@
       <w:lang w:eastAsia="en-US"/>
     </w:rPr>
   </w:style>
-  <w:style w:type="paragraph" w:styleId="Heading1">
+  <w:style w:type="paragraph" w:styleId="berschrift1">
     <w:name w:val="heading 1"/>
-    <w:basedOn w:val="Normal"/>
-    <w:next w:val="Normal"/>
-    <w:link w:val="Heading1Char"/>
+    <w:basedOn w:val="Standard"/>
+    <w:next w:val="Standard"/>
+    <w:link w:val="berschrift1Zchn"/>
     <w:uiPriority w:val="9"/>
     <w:qFormat/>
     <w:rsid w:val="00DB6411"/>
@@ -4792,11 +5267,11 @@
       <w:szCs w:val="28"/>
     </w:rPr>
   </w:style>
-  <w:style w:type="paragraph" w:styleId="Heading2">
+  <w:style w:type="paragraph" w:styleId="berschrift2">
     <w:name w:val="heading 2"/>
-    <w:basedOn w:val="Normal"/>
-    <w:next w:val="Normal"/>
-    <w:link w:val="Heading2Char"/>
+    <w:basedOn w:val="Standard"/>
+    <w:next w:val="Standard"/>
+    <w:link w:val="berschrift2Zchn"/>
     <w:uiPriority w:val="9"/>
     <w:unhideWhenUsed/>
     <w:qFormat/>
@@ -4820,13 +5295,12 @@
       <w:szCs w:val="26"/>
     </w:rPr>
   </w:style>
-  <w:style w:type="paragraph" w:styleId="Heading3">
+  <w:style w:type="paragraph" w:styleId="berschrift3">
     <w:name w:val="heading 3"/>
-    <w:basedOn w:val="Normal"/>
-    <w:next w:val="Normal"/>
-    <w:link w:val="Heading3Char"/>
+    <w:basedOn w:val="Standard"/>
+    <w:next w:val="Standard"/>
+    <w:link w:val="berschrift3Zchn"/>
     <w:uiPriority w:val="9"/>
-    <w:semiHidden/>
     <w:unhideWhenUsed/>
     <w:qFormat/>
     <w:rsid w:val="00DB6411"/>
@@ -4847,11 +5321,11 @@
       <w:color w:val="4F81BD"/>
     </w:rPr>
   </w:style>
-  <w:style w:type="paragraph" w:styleId="Heading4">
+  <w:style w:type="paragraph" w:styleId="berschrift4">
     <w:name w:val="heading 4"/>
-    <w:basedOn w:val="Normal"/>
-    <w:next w:val="Normal"/>
-    <w:link w:val="Heading4Char"/>
+    <w:basedOn w:val="Standard"/>
+    <w:next w:val="Standard"/>
+    <w:link w:val="berschrift4Zchn"/>
     <w:uiPriority w:val="9"/>
     <w:semiHidden/>
     <w:unhideWhenUsed/>
@@ -4876,11 +5350,11 @@
       <w:color w:val="4F81BD"/>
     </w:rPr>
   </w:style>
-  <w:style w:type="paragraph" w:styleId="Heading5">
+  <w:style w:type="paragraph" w:styleId="berschrift5">
     <w:name w:val="heading 5"/>
-    <w:basedOn w:val="Normal"/>
-    <w:next w:val="Normal"/>
-    <w:link w:val="Heading5Char"/>
+    <w:basedOn w:val="Standard"/>
+    <w:next w:val="Standard"/>
+    <w:link w:val="berschrift5Zchn"/>
     <w:uiPriority w:val="9"/>
     <w:semiHidden/>
     <w:unhideWhenUsed/>
@@ -4901,11 +5375,11 @@
       <w:color w:val="243F60"/>
     </w:rPr>
   </w:style>
-  <w:style w:type="paragraph" w:styleId="Heading6">
+  <w:style w:type="paragraph" w:styleId="berschrift6">
     <w:name w:val="heading 6"/>
-    <w:basedOn w:val="Normal"/>
-    <w:next w:val="Normal"/>
-    <w:link w:val="Heading6Char"/>
+    <w:basedOn w:val="Standard"/>
+    <w:next w:val="Standard"/>
+    <w:link w:val="berschrift6Zchn"/>
     <w:uiPriority w:val="9"/>
     <w:semiHidden/>
     <w:unhideWhenUsed/>
@@ -4928,11 +5402,11 @@
       <w:color w:val="243F60"/>
     </w:rPr>
   </w:style>
-  <w:style w:type="paragraph" w:styleId="Heading7">
+  <w:style w:type="paragraph" w:styleId="berschrift7">
     <w:name w:val="heading 7"/>
-    <w:basedOn w:val="Normal"/>
-    <w:next w:val="Normal"/>
-    <w:link w:val="Heading7Char"/>
+    <w:basedOn w:val="Standard"/>
+    <w:next w:val="Standard"/>
+    <w:link w:val="berschrift7Zchn"/>
     <w:uiPriority w:val="9"/>
     <w:semiHidden/>
     <w:unhideWhenUsed/>
@@ -4955,11 +5429,11 @@
       <w:color w:val="404040"/>
     </w:rPr>
   </w:style>
-  <w:style w:type="paragraph" w:styleId="Heading8">
+  <w:style w:type="paragraph" w:styleId="berschrift8">
     <w:name w:val="heading 8"/>
-    <w:basedOn w:val="Normal"/>
-    <w:next w:val="Normal"/>
-    <w:link w:val="Heading8Char"/>
+    <w:basedOn w:val="Standard"/>
+    <w:next w:val="Standard"/>
+    <w:link w:val="berschrift8Zchn"/>
     <w:uiPriority w:val="9"/>
     <w:semiHidden/>
     <w:unhideWhenUsed/>
@@ -4982,11 +5456,11 @@
       <w:szCs w:val="20"/>
     </w:rPr>
   </w:style>
-  <w:style w:type="paragraph" w:styleId="Heading9">
+  <w:style w:type="paragraph" w:styleId="berschrift9">
     <w:name w:val="heading 9"/>
-    <w:basedOn w:val="Normal"/>
-    <w:next w:val="Normal"/>
-    <w:link w:val="Heading9Char"/>
+    <w:basedOn w:val="Standard"/>
+    <w:next w:val="Standard"/>
+    <w:link w:val="berschrift9Zchn"/>
     <w:uiPriority w:val="9"/>
     <w:semiHidden/>
     <w:unhideWhenUsed/>
@@ -5011,13 +5485,13 @@
       <w:szCs w:val="20"/>
     </w:rPr>
   </w:style>
-  <w:style w:type="character" w:default="1" w:styleId="DefaultParagraphFont">
+  <w:style w:type="character" w:default="1" w:styleId="Absatz-Standardschriftart">
     <w:name w:val="Default Paragraph Font"/>
     <w:uiPriority w:val="1"/>
     <w:semiHidden/>
     <w:unhideWhenUsed/>
   </w:style>
-  <w:style w:type="table" w:default="1" w:styleId="TableNormal">
+  <w:style w:type="table" w:default="1" w:styleId="NormaleTabelle">
     <w:name w:val="Normal Table"/>
     <w:uiPriority w:val="99"/>
     <w:semiHidden/>
@@ -5032,15 +5506,15 @@
       </w:tblCellMar>
     </w:tblPr>
   </w:style>
-  <w:style w:type="numbering" w:default="1" w:styleId="NoList">
+  <w:style w:type="numbering" w:default="1" w:styleId="KeineListe">
     <w:name w:val="No List"/>
     <w:uiPriority w:val="99"/>
     <w:semiHidden/>
     <w:unhideWhenUsed/>
   </w:style>
-  <w:style w:type="paragraph" w:styleId="ListParagraph">
+  <w:style w:type="paragraph" w:styleId="Listenabsatz">
     <w:name w:val="List Paragraph"/>
-    <w:basedOn w:val="Normal"/>
+    <w:basedOn w:val="Standard"/>
     <w:uiPriority w:val="34"/>
     <w:qFormat/>
     <w:rsid w:val="00AB525C"/>
@@ -5049,10 +5523,10 @@
       <w:contextualSpacing/>
     </w:pPr>
   </w:style>
-  <w:style w:type="paragraph" w:styleId="FootnoteText">
+  <w:style w:type="paragraph" w:styleId="Funotentext">
     <w:name w:val="footnote text"/>
-    <w:basedOn w:val="Normal"/>
-    <w:link w:val="FootnoteTextChar"/>
+    <w:basedOn w:val="Standard"/>
+    <w:link w:val="FunotentextZchn"/>
     <w:uiPriority w:val="99"/>
     <w:semiHidden/>
     <w:unhideWhenUsed/>
@@ -5065,9 +5539,9 @@
       <w:szCs w:val="20"/>
     </w:rPr>
   </w:style>
-  <w:style w:type="character" w:customStyle="1" w:styleId="FootnoteTextChar">
-    <w:name w:val="Footnote Text Char"/>
-    <w:link w:val="FootnoteText"/>
+  <w:style w:type="character" w:customStyle="1" w:styleId="FunotentextZchn">
+    <w:name w:val="Fußnotentext Zchn"/>
+    <w:link w:val="Funotentext"/>
     <w:uiPriority w:val="99"/>
     <w:semiHidden/>
     <w:rsid w:val="006D025B"/>
@@ -5076,7 +5550,7 @@
       <w:szCs w:val="20"/>
     </w:rPr>
   </w:style>
-  <w:style w:type="character" w:styleId="FootnoteReference">
+  <w:style w:type="character" w:styleId="Funotenzeichen">
     <w:name w:val="footnote reference"/>
     <w:uiPriority w:val="99"/>
     <w:semiHidden/>
@@ -5086,10 +5560,10 @@
       <w:vertAlign w:val="superscript"/>
     </w:rPr>
   </w:style>
-  <w:style w:type="paragraph" w:styleId="BalloonText">
+  <w:style w:type="paragraph" w:styleId="Sprechblasentext">
     <w:name w:val="Balloon Text"/>
-    <w:basedOn w:val="Normal"/>
-    <w:link w:val="BalloonTextChar"/>
+    <w:basedOn w:val="Standard"/>
+    <w:link w:val="SprechblasentextZchn"/>
     <w:uiPriority w:val="99"/>
     <w:semiHidden/>
     <w:unhideWhenUsed/>
@@ -5103,9 +5577,9 @@
       <w:szCs w:val="16"/>
     </w:rPr>
   </w:style>
-  <w:style w:type="character" w:customStyle="1" w:styleId="BalloonTextChar">
-    <w:name w:val="Balloon Text Char"/>
-    <w:link w:val="BalloonText"/>
+  <w:style w:type="character" w:customStyle="1" w:styleId="SprechblasentextZchn">
+    <w:name w:val="Sprechblasentext Zchn"/>
+    <w:link w:val="Sprechblasentext"/>
     <w:uiPriority w:val="99"/>
     <w:semiHidden/>
     <w:rsid w:val="00B834AF"/>
@@ -5115,9 +5589,9 @@
       <w:szCs w:val="16"/>
     </w:rPr>
   </w:style>
-  <w:style w:type="character" w:customStyle="1" w:styleId="Heading1Char">
-    <w:name w:val="Heading 1 Char"/>
-    <w:link w:val="Heading1"/>
+  <w:style w:type="character" w:customStyle="1" w:styleId="berschrift1Zchn">
+    <w:name w:val="Überschrift 1 Zchn"/>
+    <w:link w:val="berschrift1"/>
     <w:uiPriority w:val="9"/>
     <w:rsid w:val="00DB6411"/>
     <w:rPr>
@@ -5129,9 +5603,9 @@
       <w:szCs w:val="28"/>
     </w:rPr>
   </w:style>
-  <w:style w:type="character" w:customStyle="1" w:styleId="Heading2Char">
-    <w:name w:val="Heading 2 Char"/>
-    <w:link w:val="Heading2"/>
+  <w:style w:type="character" w:customStyle="1" w:styleId="berschrift2Zchn">
+    <w:name w:val="Überschrift 2 Zchn"/>
+    <w:link w:val="berschrift2"/>
     <w:uiPriority w:val="9"/>
     <w:rsid w:val="00DB6411"/>
     <w:rPr>
@@ -5143,11 +5617,10 @@
       <w:szCs w:val="26"/>
     </w:rPr>
   </w:style>
-  <w:style w:type="character" w:customStyle="1" w:styleId="Heading3Char">
-    <w:name w:val="Heading 3 Char"/>
-    <w:link w:val="Heading3"/>
+  <w:style w:type="character" w:customStyle="1" w:styleId="berschrift3Zchn">
+    <w:name w:val="Überschrift 3 Zchn"/>
+    <w:link w:val="berschrift3"/>
     <w:uiPriority w:val="9"/>
-    <w:semiHidden/>
     <w:rsid w:val="00DB6411"/>
     <w:rPr>
       <w:rFonts w:ascii="Cambria" w:eastAsia="Times New Roman" w:hAnsi="Cambria" w:cs="Times New Roman"/>
@@ -5156,9 +5629,9 @@
       <w:color w:val="4F81BD"/>
     </w:rPr>
   </w:style>
-  <w:style w:type="character" w:customStyle="1" w:styleId="Heading4Char">
-    <w:name w:val="Heading 4 Char"/>
-    <w:link w:val="Heading4"/>
+  <w:style w:type="character" w:customStyle="1" w:styleId="berschrift4Zchn">
+    <w:name w:val="Überschrift 4 Zchn"/>
+    <w:link w:val="berschrift4"/>
     <w:uiPriority w:val="9"/>
     <w:semiHidden/>
     <w:rsid w:val="00DB6411"/>
@@ -5171,9 +5644,9 @@
       <w:color w:val="4F81BD"/>
     </w:rPr>
   </w:style>
-  <w:style w:type="character" w:customStyle="1" w:styleId="Heading5Char">
-    <w:name w:val="Heading 5 Char"/>
-    <w:link w:val="Heading5"/>
+  <w:style w:type="character" w:customStyle="1" w:styleId="berschrift5Zchn">
+    <w:name w:val="Überschrift 5 Zchn"/>
+    <w:link w:val="berschrift5"/>
     <w:uiPriority w:val="9"/>
     <w:semiHidden/>
     <w:rsid w:val="00DB6411"/>
@@ -5182,9 +5655,9 @@
       <w:color w:val="243F60"/>
     </w:rPr>
   </w:style>
-  <w:style w:type="character" w:customStyle="1" w:styleId="Heading6Char">
-    <w:name w:val="Heading 6 Char"/>
-    <w:link w:val="Heading6"/>
+  <w:style w:type="character" w:customStyle="1" w:styleId="berschrift6Zchn">
+    <w:name w:val="Überschrift 6 Zchn"/>
+    <w:link w:val="berschrift6"/>
     <w:uiPriority w:val="9"/>
     <w:semiHidden/>
     <w:rsid w:val="00DB6411"/>
@@ -5195,9 +5668,9 @@
       <w:color w:val="243F60"/>
     </w:rPr>
   </w:style>
-  <w:style w:type="character" w:customStyle="1" w:styleId="Heading7Char">
-    <w:name w:val="Heading 7 Char"/>
-    <w:link w:val="Heading7"/>
+  <w:style w:type="character" w:customStyle="1" w:styleId="berschrift7Zchn">
+    <w:name w:val="Überschrift 7 Zchn"/>
+    <w:link w:val="berschrift7"/>
     <w:uiPriority w:val="9"/>
     <w:semiHidden/>
     <w:rsid w:val="00DB6411"/>
@@ -5208,9 +5681,9 @@
       <w:color w:val="404040"/>
     </w:rPr>
   </w:style>
-  <w:style w:type="character" w:customStyle="1" w:styleId="Heading8Char">
-    <w:name w:val="Heading 8 Char"/>
-    <w:link w:val="Heading8"/>
+  <w:style w:type="character" w:customStyle="1" w:styleId="berschrift8Zchn">
+    <w:name w:val="Überschrift 8 Zchn"/>
+    <w:link w:val="berschrift8"/>
     <w:uiPriority w:val="9"/>
     <w:semiHidden/>
     <w:rsid w:val="00DB6411"/>
@@ -5221,9 +5694,9 @@
       <w:szCs w:val="20"/>
     </w:rPr>
   </w:style>
-  <w:style w:type="character" w:customStyle="1" w:styleId="Heading9Char">
-    <w:name w:val="Heading 9 Char"/>
-    <w:link w:val="Heading9"/>
+  <w:style w:type="character" w:customStyle="1" w:styleId="berschrift9Zchn">
+    <w:name w:val="Überschrift 9 Zchn"/>
+    <w:link w:val="berschrift9"/>
     <w:uiPriority w:val="9"/>
     <w:semiHidden/>
     <w:rsid w:val="00DB6411"/>
@@ -5236,10 +5709,10 @@
       <w:szCs w:val="20"/>
     </w:rPr>
   </w:style>
-  <w:style w:type="paragraph" w:styleId="Header">
+  <w:style w:type="paragraph" w:styleId="Kopfzeile">
     <w:name w:val="header"/>
-    <w:basedOn w:val="Normal"/>
-    <w:link w:val="HeaderChar"/>
+    <w:basedOn w:val="Standard"/>
+    <w:link w:val="KopfzeileZchn"/>
     <w:uiPriority w:val="99"/>
     <w:unhideWhenUsed/>
     <w:rsid w:val="00817277"/>
@@ -5251,17 +5724,17 @@
       <w:spacing w:after="0" w:line="240" w:lineRule="auto"/>
     </w:pPr>
   </w:style>
-  <w:style w:type="character" w:customStyle="1" w:styleId="HeaderChar">
-    <w:name w:val="Header Char"/>
-    <w:basedOn w:val="DefaultParagraphFont"/>
-    <w:link w:val="Header"/>
+  <w:style w:type="character" w:customStyle="1" w:styleId="KopfzeileZchn">
+    <w:name w:val="Kopfzeile Zchn"/>
+    <w:basedOn w:val="Absatz-Standardschriftart"/>
+    <w:link w:val="Kopfzeile"/>
     <w:uiPriority w:val="99"/>
     <w:rsid w:val="00817277"/>
   </w:style>
-  <w:style w:type="paragraph" w:styleId="Footer">
+  <w:style w:type="paragraph" w:styleId="Fuzeile">
     <w:name w:val="footer"/>
-    <w:basedOn w:val="Normal"/>
-    <w:link w:val="FooterChar"/>
+    <w:basedOn w:val="Standard"/>
+    <w:link w:val="FuzeileZchn"/>
     <w:uiPriority w:val="99"/>
     <w:unhideWhenUsed/>
     <w:rsid w:val="00817277"/>
@@ -5273,17 +5746,17 @@
       <w:spacing w:after="0" w:line="240" w:lineRule="auto"/>
     </w:pPr>
   </w:style>
-  <w:style w:type="character" w:customStyle="1" w:styleId="FooterChar">
-    <w:name w:val="Footer Char"/>
-    <w:basedOn w:val="DefaultParagraphFont"/>
-    <w:link w:val="Footer"/>
+  <w:style w:type="character" w:customStyle="1" w:styleId="FuzeileZchn">
+    <w:name w:val="Fußzeile Zchn"/>
+    <w:basedOn w:val="Absatz-Standardschriftart"/>
+    <w:link w:val="Fuzeile"/>
     <w:uiPriority w:val="99"/>
     <w:rsid w:val="00817277"/>
   </w:style>
-  <w:style w:type="paragraph" w:styleId="TOCHeading">
+  <w:style w:type="paragraph" w:styleId="Inhaltsverzeichnisberschrift">
     <w:name w:val="TOC Heading"/>
-    <w:basedOn w:val="Heading1"/>
-    <w:next w:val="Normal"/>
+    <w:basedOn w:val="berschrift1"/>
+    <w:next w:val="Standard"/>
     <w:uiPriority w:val="39"/>
     <w:unhideWhenUsed/>
     <w:qFormat/>
@@ -5298,10 +5771,10 @@
       <w:lang w:eastAsia="de-DE"/>
     </w:rPr>
   </w:style>
-  <w:style w:type="paragraph" w:styleId="TOC1">
+  <w:style w:type="paragraph" w:styleId="Verzeichnis1">
     <w:name w:val="toc 1"/>
-    <w:basedOn w:val="Normal"/>
-    <w:next w:val="Normal"/>
+    <w:basedOn w:val="Standard"/>
+    <w:next w:val="Standard"/>
     <w:autoRedefine/>
     <w:uiPriority w:val="39"/>
     <w:unhideWhenUsed/>
@@ -5310,10 +5783,10 @@
       <w:spacing w:after="100"/>
     </w:pPr>
   </w:style>
-  <w:style w:type="paragraph" w:styleId="TOC2">
+  <w:style w:type="paragraph" w:styleId="Verzeichnis2">
     <w:name w:val="toc 2"/>
-    <w:basedOn w:val="Normal"/>
-    <w:next w:val="Normal"/>
+    <w:basedOn w:val="Standard"/>
+    <w:next w:val="Standard"/>
     <w:autoRedefine/>
     <w:uiPriority w:val="39"/>
     <w:unhideWhenUsed/>
@@ -5333,9 +5806,9 @@
       <w:u w:val="single"/>
     </w:rPr>
   </w:style>
-  <w:style w:type="table" w:styleId="TableGrid">
+  <w:style w:type="table" w:styleId="Tabellenraster">
     <w:name w:val="Table Grid"/>
-    <w:basedOn w:val="TableNormal"/>
+    <w:basedOn w:val="NormaleTabelle"/>
     <w:uiPriority w:val="59"/>
     <w:rsid w:val="00045DB1"/>
     <w:tblPr>
@@ -5349,7 +5822,7 @@
       </w:tblBorders>
     </w:tblPr>
   </w:style>
-  <w:style w:type="character" w:styleId="CommentReference">
+  <w:style w:type="character" w:styleId="Kommentarzeichen">
     <w:name w:val="annotation reference"/>
     <w:uiPriority w:val="99"/>
     <w:semiHidden/>
@@ -5360,10 +5833,10 @@
       <w:szCs w:val="16"/>
     </w:rPr>
   </w:style>
-  <w:style w:type="paragraph" w:styleId="CommentText">
+  <w:style w:type="paragraph" w:styleId="Kommentartext">
     <w:name w:val="annotation text"/>
-    <w:basedOn w:val="Normal"/>
-    <w:link w:val="CommentTextChar"/>
+    <w:basedOn w:val="Standard"/>
+    <w:link w:val="KommentartextZchn"/>
     <w:uiPriority w:val="99"/>
     <w:semiHidden/>
     <w:unhideWhenUsed/>
@@ -5376,9 +5849,9 @@
       <w:szCs w:val="20"/>
     </w:rPr>
   </w:style>
-  <w:style w:type="character" w:customStyle="1" w:styleId="CommentTextChar">
-    <w:name w:val="Comment Text Char"/>
-    <w:link w:val="CommentText"/>
+  <w:style w:type="character" w:customStyle="1" w:styleId="KommentartextZchn">
+    <w:name w:val="Kommentartext Zchn"/>
+    <w:link w:val="Kommentartext"/>
     <w:uiPriority w:val="99"/>
     <w:semiHidden/>
     <w:rsid w:val="00B6374E"/>
@@ -5387,11 +5860,11 @@
       <w:szCs w:val="20"/>
     </w:rPr>
   </w:style>
-  <w:style w:type="paragraph" w:styleId="CommentSubject">
+  <w:style w:type="paragraph" w:styleId="Kommentarthema">
     <w:name w:val="annotation subject"/>
-    <w:basedOn w:val="CommentText"/>
-    <w:next w:val="CommentText"/>
-    <w:link w:val="CommentSubjectChar"/>
+    <w:basedOn w:val="Kommentartext"/>
+    <w:next w:val="Kommentartext"/>
+    <w:link w:val="KommentarthemaZchn"/>
     <w:uiPriority w:val="99"/>
     <w:semiHidden/>
     <w:unhideWhenUsed/>
@@ -5401,9 +5874,9 @@
       <w:bCs/>
     </w:rPr>
   </w:style>
-  <w:style w:type="character" w:customStyle="1" w:styleId="CommentSubjectChar">
-    <w:name w:val="Comment Subject Char"/>
-    <w:link w:val="CommentSubject"/>
+  <w:style w:type="character" w:customStyle="1" w:styleId="KommentarthemaZchn">
+    <w:name w:val="Kommentarthema Zchn"/>
+    <w:link w:val="Kommentarthema"/>
     <w:uiPriority w:val="99"/>
     <w:semiHidden/>
     <w:rsid w:val="00B6374E"/>
@@ -5414,9 +5887,9 @@
       <w:szCs w:val="20"/>
     </w:rPr>
   </w:style>
-  <w:style w:type="paragraph" w:styleId="NoSpacing">
+  <w:style w:type="paragraph" w:styleId="KeinLeerraum">
     <w:name w:val="No Spacing"/>
-    <w:link w:val="NoSpacingChar"/>
+    <w:link w:val="KeinLeerraumZchn"/>
     <w:uiPriority w:val="1"/>
     <w:qFormat/>
     <w:rsid w:val="001B43E5"/>
@@ -5427,10 +5900,10 @@
       <w:lang w:val="en-US" w:eastAsia="en-US"/>
     </w:rPr>
   </w:style>
-  <w:style w:type="character" w:customStyle="1" w:styleId="NoSpacingChar">
-    <w:name w:val="No Spacing Char"/>
-    <w:basedOn w:val="DefaultParagraphFont"/>
-    <w:link w:val="NoSpacing"/>
+  <w:style w:type="character" w:customStyle="1" w:styleId="KeinLeerraumZchn">
+    <w:name w:val="Kein Leerraum Zchn"/>
+    <w:basedOn w:val="Absatz-Standardschriftart"/>
+    <w:link w:val="KeinLeerraum"/>
     <w:uiPriority w:val="1"/>
     <w:rsid w:val="001B43E5"/>
     <w:rPr>
@@ -5438,6 +5911,25 @@
       <w:sz w:val="22"/>
       <w:szCs w:val="22"/>
       <w:lang w:val="en-US" w:eastAsia="en-US"/>
+    </w:rPr>
+  </w:style>
+  <w:style w:type="paragraph" w:styleId="Beschriftung">
+    <w:name w:val="caption"/>
+    <w:basedOn w:val="Standard"/>
+    <w:next w:val="Standard"/>
+    <w:uiPriority w:val="35"/>
+    <w:unhideWhenUsed/>
+    <w:qFormat/>
+    <w:rsid w:val="00ED71C0"/>
+    <w:pPr>
+      <w:spacing w:line="240" w:lineRule="auto"/>
+    </w:pPr>
+    <w:rPr>
+      <w:i/>
+      <w:iCs/>
+      <w:color w:val="44546A" w:themeColor="text2"/>
+      <w:sz w:val="18"/>
+      <w:szCs w:val="18"/>
     </w:rPr>
   </w:style>
 </w:styles>
@@ -5743,7 +6235,7 @@
 </file>
 
 <file path=customXml/itemProps1.xml><?xml version="1.0" encoding="utf-8"?>
-<ds:datastoreItem xmlns:ds="http://schemas.openxmlformats.org/officeDocument/2006/customXml" ds:itemID="{43693CB0-9914-46E4-BF3B-917575253AA4}">
+<ds:datastoreItem xmlns:ds="http://schemas.openxmlformats.org/officeDocument/2006/customXml" ds:itemID="{45707EFE-74F4-4289-846E-0AA3E6A78CD8}">
   <ds:schemaRefs>
     <ds:schemaRef ds:uri="http://schemas.openxmlformats.org/officeDocument/2006/bibliography"/>
   </ds:schemaRefs>

</xml_diff>